<commit_message>
fix: fix ERS document
</commit_message>
<xml_diff>
--- a/Primera Entrega/ERS.docx
+++ b/Primera Entrega/ERS.docx
@@ -21,7 +21,7 @@
     </w:p>
     <w:p>
       <w:pPr>
-        <w:pStyle w:val="Title"/>
+        <w:pStyle w:val="Ttulo"/>
         <w:spacing w:after="720"/>
         <w:rPr>
           <w:rFonts w:ascii="Tahoma" w:eastAsia="Tahoma" w:hAnsi="Tahoma" w:cs="Tahoma"/>
@@ -71,7 +71,7 @@
           <w:rFonts w:ascii="Tahoma" w:eastAsia="Tahoma" w:hAnsi="Tahoma" w:cs="Tahoma"/>
           <w:lang w:val="es-MX"/>
         </w:rPr>
-        <w:t>2</w:t>
+        <w:t>1</w:t>
       </w:r>
     </w:p>
     <w:p>
@@ -215,7 +215,7 @@
     </w:p>
     <w:p>
       <w:pPr>
-        <w:pStyle w:val="Title"/>
+        <w:pStyle w:val="Ttulo"/>
         <w:jc w:val="left"/>
         <w:rPr>
           <w:rFonts w:ascii="Tahoma" w:eastAsia="Tahoma" w:hAnsi="Tahoma" w:cs="Tahoma"/>
@@ -226,6 +226,7 @@
         <w:rPr>
           <w:rFonts w:ascii="Tahoma" w:eastAsia="Tahoma" w:hAnsi="Tahoma" w:cs="Tahoma"/>
         </w:rPr>
+        <w:lastRenderedPageBreak/>
         <w:t>Historial de Versiones</w:t>
       </w:r>
       <w:bookmarkEnd w:id="1"/>
@@ -462,13 +463,6 @@
                 <w:lang w:val="es-CL"/>
               </w:rPr>
             </w:pPr>
-            <w:r>
-              <w:rPr>
-                <w:rFonts w:ascii="Tahoma" w:eastAsia="Tahoma" w:hAnsi="Tahoma" w:cs="Tahoma"/>
-                <w:lang w:val="es-CL"/>
-              </w:rPr>
-              <w:t>20/03/2025</w:t>
-            </w:r>
           </w:p>
         </w:tc>
         <w:tc>
@@ -484,13 +478,6 @@
                 <w:lang w:val="es-CL"/>
               </w:rPr>
             </w:pPr>
-            <w:r>
-              <w:rPr>
-                <w:rFonts w:ascii="Tahoma" w:eastAsia="Tahoma" w:hAnsi="Tahoma" w:cs="Tahoma"/>
-                <w:lang w:val="es-CL"/>
-              </w:rPr>
-              <w:t>0.2</w:t>
-            </w:r>
           </w:p>
         </w:tc>
         <w:tc>
@@ -506,13 +493,6 @@
                 <w:lang w:val="es-CL"/>
               </w:rPr>
             </w:pPr>
-            <w:r>
-              <w:rPr>
-                <w:rFonts w:ascii="Tahoma" w:eastAsia="Tahoma" w:hAnsi="Tahoma" w:cs="Tahoma"/>
-                <w:lang w:val="es-CL"/>
-              </w:rPr>
-              <w:t>Versión preliminar del documento de requisitos</w:t>
-            </w:r>
           </w:p>
         </w:tc>
         <w:tc>
@@ -528,13 +508,6 @@
                 <w:lang w:val="es-CL"/>
               </w:rPr>
             </w:pPr>
-            <w:r>
-              <w:rPr>
-                <w:rFonts w:ascii="Tahoma" w:eastAsia="Tahoma" w:hAnsi="Tahoma" w:cs="Tahoma"/>
-                <w:lang w:val="es-CL"/>
-              </w:rPr>
-              <w:t>Daniel Vallado</w:t>
-            </w:r>
           </w:p>
         </w:tc>
       </w:tr>
@@ -734,7 +707,7 @@
     </w:p>
     <w:p>
       <w:pPr>
-        <w:pStyle w:val="Header"/>
+        <w:pStyle w:val="Encabezado"/>
         <w:tabs>
           <w:tab w:val="clear" w:pos="4252"/>
           <w:tab w:val="clear" w:pos="8504"/>
@@ -747,7 +720,7 @@
     </w:p>
     <w:p>
       <w:pPr>
-        <w:pStyle w:val="Header"/>
+        <w:pStyle w:val="Encabezado"/>
         <w:tabs>
           <w:tab w:val="clear" w:pos="4252"/>
           <w:tab w:val="clear" w:pos="8504"/>
@@ -759,7 +732,7 @@
     </w:p>
     <w:p>
       <w:pPr>
-        <w:pStyle w:val="Header"/>
+        <w:pStyle w:val="Encabezado"/>
         <w:tabs>
           <w:tab w:val="clear" w:pos="4252"/>
           <w:tab w:val="clear" w:pos="8504"/>
@@ -811,6 +784,7 @@
         <w:rPr>
           <w:rFonts w:ascii="Tahoma" w:eastAsia="Times New Roman" w:hAnsi="Tahoma" w:cs="Tahoma"/>
           <w:b/>
+          <w:bCs/>
           <w:color w:val="auto"/>
           <w:sz w:val="20"/>
           <w:szCs w:val="20"/>
@@ -821,15 +795,11 @@
           <w:docPartUnique/>
         </w:docPartObj>
       </w:sdtPr>
-      <w:sdtEndPr>
-        <w:rPr>
-          <w:bCs/>
-        </w:rPr>
-      </w:sdtEndPr>
+      <w:sdtEndPr/>
       <w:sdtContent>
         <w:p>
           <w:pPr>
-            <w:pStyle w:val="TOCHeading"/>
+            <w:pStyle w:val="TtuloTDC"/>
             <w:rPr>
               <w:rFonts w:ascii="Tahoma" w:hAnsi="Tahoma" w:cs="Tahoma"/>
               <w:b/>
@@ -849,7 +819,7 @@
         </w:p>
         <w:p>
           <w:pPr>
-            <w:pStyle w:val="TOC1"/>
+            <w:pStyle w:val="TDC1"/>
             <w:tabs>
               <w:tab w:val="right" w:leader="dot" w:pos="8494"/>
             </w:tabs>
@@ -887,7 +857,7 @@
           <w:hyperlink w:anchor="_Toc161841421" w:history="1">
             <w:r>
               <w:rPr>
-                <w:rStyle w:val="Hyperlink"/>
+                <w:rStyle w:val="Hipervnculo"/>
                 <w:rFonts w:ascii="Tahoma" w:eastAsia="Tahoma" w:hAnsi="Tahoma" w:cs="Tahoma"/>
                 <w:noProof/>
                 <w:lang w:val="es-MX"/>
@@ -946,7 +916,7 @@
         </w:p>
         <w:p>
           <w:pPr>
-            <w:pStyle w:val="TOC1"/>
+            <w:pStyle w:val="TDC1"/>
             <w:tabs>
               <w:tab w:val="right" w:leader="dot" w:pos="8494"/>
             </w:tabs>
@@ -966,7 +936,7 @@
           <w:hyperlink w:anchor="_Toc161841422" w:history="1">
             <w:r>
               <w:rPr>
-                <w:rStyle w:val="Hyperlink"/>
+                <w:rStyle w:val="Hipervnculo"/>
                 <w:rFonts w:ascii="Tahoma" w:eastAsia="Tahoma" w:hAnsi="Tahoma" w:cs="Tahoma"/>
                 <w:noProof/>
               </w:rPr>
@@ -1024,7 +994,7 @@
         </w:p>
         <w:p>
           <w:pPr>
-            <w:pStyle w:val="TOC1"/>
+            <w:pStyle w:val="TDC1"/>
             <w:tabs>
               <w:tab w:val="right" w:leader="dot" w:pos="8494"/>
             </w:tabs>
@@ -1044,7 +1014,7 @@
           <w:hyperlink w:anchor="_Toc161841423" w:history="1">
             <w:r>
               <w:rPr>
-                <w:rStyle w:val="Hyperlink"/>
+                <w:rStyle w:val="Hipervnculo"/>
                 <w:rFonts w:ascii="Tahoma" w:eastAsia="Tahoma" w:hAnsi="Tahoma" w:cs="Tahoma"/>
                 <w:noProof/>
               </w:rPr>
@@ -1102,7 +1072,7 @@
         </w:p>
         <w:p>
           <w:pPr>
-            <w:pStyle w:val="TOC2"/>
+            <w:pStyle w:val="TDC2"/>
             <w:tabs>
               <w:tab w:val="right" w:leader="dot" w:pos="8494"/>
             </w:tabs>
@@ -1120,7 +1090,7 @@
           <w:hyperlink w:anchor="_Toc161841424" w:history="1">
             <w:r>
               <w:rPr>
-                <w:rStyle w:val="Hyperlink"/>
+                <w:rStyle w:val="Hipervnculo"/>
                 <w:rFonts w:ascii="Tahoma" w:eastAsia="Tahoma" w:hAnsi="Tahoma" w:cs="Tahoma"/>
                 <w:noProof/>
               </w:rPr>
@@ -1178,7 +1148,7 @@
         </w:p>
         <w:p>
           <w:pPr>
-            <w:pStyle w:val="TOC2"/>
+            <w:pStyle w:val="TDC2"/>
             <w:tabs>
               <w:tab w:val="right" w:leader="dot" w:pos="8494"/>
             </w:tabs>
@@ -1196,7 +1166,7 @@
           <w:hyperlink w:anchor="_Toc161841425" w:history="1">
             <w:r>
               <w:rPr>
-                <w:rStyle w:val="Hyperlink"/>
+                <w:rStyle w:val="Hipervnculo"/>
                 <w:rFonts w:ascii="Tahoma" w:eastAsia="Tahoma" w:hAnsi="Tahoma" w:cs="Tahoma"/>
                 <w:noProof/>
               </w:rPr>
@@ -1254,7 +1224,7 @@
         </w:p>
         <w:p>
           <w:pPr>
-            <w:pStyle w:val="TOC2"/>
+            <w:pStyle w:val="TDC2"/>
             <w:tabs>
               <w:tab w:val="right" w:leader="dot" w:pos="8494"/>
             </w:tabs>
@@ -1272,7 +1242,7 @@
           <w:hyperlink w:anchor="_Toc161841426" w:history="1">
             <w:r>
               <w:rPr>
-                <w:rStyle w:val="Hyperlink"/>
+                <w:rStyle w:val="Hipervnculo"/>
                 <w:rFonts w:ascii="Tahoma" w:eastAsia="Tahoma" w:hAnsi="Tahoma" w:cs="Tahoma"/>
                 <w:noProof/>
               </w:rPr>
@@ -1330,7 +1300,7 @@
         </w:p>
         <w:p>
           <w:pPr>
-            <w:pStyle w:val="TOC2"/>
+            <w:pStyle w:val="TDC2"/>
             <w:tabs>
               <w:tab w:val="right" w:leader="dot" w:pos="8494"/>
             </w:tabs>
@@ -1348,7 +1318,7 @@
           <w:hyperlink w:anchor="_Toc161841427" w:history="1">
             <w:r>
               <w:rPr>
-                <w:rStyle w:val="Hyperlink"/>
+                <w:rStyle w:val="Hipervnculo"/>
                 <w:rFonts w:ascii="Tahoma" w:eastAsia="Tahoma" w:hAnsi="Tahoma" w:cs="Tahoma"/>
                 <w:noProof/>
               </w:rPr>
@@ -1406,7 +1376,7 @@
         </w:p>
         <w:p>
           <w:pPr>
-            <w:pStyle w:val="TOC1"/>
+            <w:pStyle w:val="TDC1"/>
             <w:tabs>
               <w:tab w:val="right" w:leader="dot" w:pos="8494"/>
             </w:tabs>
@@ -1426,7 +1396,7 @@
           <w:hyperlink w:anchor="_Toc161841428" w:history="1">
             <w:r>
               <w:rPr>
-                <w:rStyle w:val="Hyperlink"/>
+                <w:rStyle w:val="Hipervnculo"/>
                 <w:rFonts w:ascii="Tahoma" w:eastAsia="Tahoma" w:hAnsi="Tahoma" w:cs="Tahoma"/>
                 <w:noProof/>
               </w:rPr>
@@ -1484,7 +1454,7 @@
         </w:p>
         <w:p>
           <w:pPr>
-            <w:pStyle w:val="TOC2"/>
+            <w:pStyle w:val="TDC2"/>
             <w:tabs>
               <w:tab w:val="right" w:leader="dot" w:pos="8494"/>
             </w:tabs>
@@ -1502,7 +1472,7 @@
           <w:hyperlink w:anchor="_Toc161841429" w:history="1">
             <w:r>
               <w:rPr>
-                <w:rStyle w:val="Hyperlink"/>
+                <w:rStyle w:val="Hipervnculo"/>
                 <w:rFonts w:ascii="Tahoma" w:eastAsia="Tahoma" w:hAnsi="Tahoma" w:cs="Tahoma"/>
                 <w:noProof/>
               </w:rPr>
@@ -1560,7 +1530,7 @@
         </w:p>
         <w:p>
           <w:pPr>
-            <w:pStyle w:val="TOC2"/>
+            <w:pStyle w:val="TDC2"/>
             <w:tabs>
               <w:tab w:val="right" w:leader="dot" w:pos="8494"/>
             </w:tabs>
@@ -1578,7 +1548,7 @@
           <w:hyperlink w:anchor="_Toc161841430" w:history="1">
             <w:r>
               <w:rPr>
-                <w:rStyle w:val="Hyperlink"/>
+                <w:rStyle w:val="Hipervnculo"/>
                 <w:rFonts w:ascii="Tahoma" w:eastAsia="Tahoma" w:hAnsi="Tahoma" w:cs="Tahoma"/>
                 <w:noProof/>
               </w:rPr>
@@ -1636,7 +1606,7 @@
         </w:p>
         <w:p>
           <w:pPr>
-            <w:pStyle w:val="TOC2"/>
+            <w:pStyle w:val="TDC2"/>
             <w:tabs>
               <w:tab w:val="right" w:leader="dot" w:pos="8494"/>
             </w:tabs>
@@ -1654,7 +1624,7 @@
           <w:hyperlink w:anchor="_Toc161841431" w:history="1">
             <w:r>
               <w:rPr>
-                <w:rStyle w:val="Hyperlink"/>
+                <w:rStyle w:val="Hipervnculo"/>
                 <w:rFonts w:ascii="Tahoma" w:eastAsia="Tahoma" w:hAnsi="Tahoma" w:cs="Tahoma"/>
                 <w:noProof/>
               </w:rPr>
@@ -1712,7 +1682,7 @@
         </w:p>
         <w:p>
           <w:pPr>
-            <w:pStyle w:val="TOC3"/>
+            <w:pStyle w:val="TDC3"/>
             <w:tabs>
               <w:tab w:val="right" w:leader="dot" w:pos="8494"/>
             </w:tabs>
@@ -1728,7 +1698,7 @@
           <w:hyperlink w:anchor="_Toc161841432" w:history="1">
             <w:r>
               <w:rPr>
-                <w:rStyle w:val="Hyperlink"/>
+                <w:rStyle w:val="Hipervnculo"/>
                 <w:rFonts w:ascii="Tahoma" w:eastAsia="Tahoma" w:hAnsi="Tahoma" w:cs="Tahoma"/>
                 <w:noProof/>
               </w:rPr>
@@ -1786,7 +1756,7 @@
         </w:p>
         <w:p>
           <w:pPr>
-            <w:pStyle w:val="TOC3"/>
+            <w:pStyle w:val="TDC3"/>
             <w:tabs>
               <w:tab w:val="right" w:leader="dot" w:pos="8494"/>
             </w:tabs>
@@ -1802,7 +1772,7 @@
           <w:hyperlink w:anchor="_Toc161841433" w:history="1">
             <w:r>
               <w:rPr>
-                <w:rStyle w:val="Hyperlink"/>
+                <w:rStyle w:val="Hipervnculo"/>
                 <w:rFonts w:ascii="Tahoma" w:eastAsia="Tahoma" w:hAnsi="Tahoma" w:cs="Tahoma"/>
                 <w:noProof/>
               </w:rPr>
@@ -1860,7 +1830,7 @@
         </w:p>
         <w:p>
           <w:pPr>
-            <w:pStyle w:val="TOC3"/>
+            <w:pStyle w:val="TDC3"/>
             <w:tabs>
               <w:tab w:val="right" w:leader="dot" w:pos="8494"/>
             </w:tabs>
@@ -1876,7 +1846,7 @@
           <w:hyperlink w:anchor="_Toc161841434" w:history="1">
             <w:r>
               <w:rPr>
-                <w:rStyle w:val="Hyperlink"/>
+                <w:rStyle w:val="Hipervnculo"/>
                 <w:rFonts w:ascii="Tahoma" w:eastAsia="Tahoma" w:hAnsi="Tahoma" w:cs="Tahoma"/>
                 <w:noProof/>
               </w:rPr>
@@ -1934,7 +1904,7 @@
         </w:p>
         <w:p>
           <w:pPr>
-            <w:pStyle w:val="TOC2"/>
+            <w:pStyle w:val="TDC2"/>
             <w:tabs>
               <w:tab w:val="right" w:leader="dot" w:pos="8494"/>
             </w:tabs>
@@ -1952,7 +1922,7 @@
           <w:hyperlink w:anchor="_Toc161841435" w:history="1">
             <w:r>
               <w:rPr>
-                <w:rStyle w:val="Hyperlink"/>
+                <w:rStyle w:val="Hipervnculo"/>
                 <w:rFonts w:ascii="Tahoma" w:eastAsia="Tahoma" w:hAnsi="Tahoma" w:cs="Tahoma"/>
                 <w:noProof/>
               </w:rPr>
@@ -2010,7 +1980,7 @@
         </w:p>
         <w:p>
           <w:pPr>
-            <w:pStyle w:val="TOC2"/>
+            <w:pStyle w:val="TDC2"/>
             <w:tabs>
               <w:tab w:val="right" w:leader="dot" w:pos="8494"/>
             </w:tabs>
@@ -2028,7 +1998,7 @@
           <w:hyperlink w:anchor="_Toc161841436" w:history="1">
             <w:r>
               <w:rPr>
-                <w:rStyle w:val="Hyperlink"/>
+                <w:rStyle w:val="Hipervnculo"/>
                 <w:rFonts w:ascii="Tahoma" w:eastAsia="Tahoma" w:hAnsi="Tahoma" w:cs="Tahoma"/>
                 <w:noProof/>
               </w:rPr>
@@ -2086,7 +2056,7 @@
         </w:p>
         <w:p>
           <w:pPr>
-            <w:pStyle w:val="TOC2"/>
+            <w:pStyle w:val="TDC2"/>
             <w:tabs>
               <w:tab w:val="right" w:leader="dot" w:pos="8494"/>
             </w:tabs>
@@ -2104,7 +2074,7 @@
           <w:hyperlink w:anchor="_Toc161841437" w:history="1">
             <w:r>
               <w:rPr>
-                <w:rStyle w:val="Hyperlink"/>
+                <w:rStyle w:val="Hipervnculo"/>
                 <w:rFonts w:ascii="Tahoma" w:eastAsia="Tahoma" w:hAnsi="Tahoma" w:cs="Tahoma"/>
                 <w:noProof/>
               </w:rPr>
@@ -2162,7 +2132,7 @@
         </w:p>
         <w:p>
           <w:pPr>
-            <w:pStyle w:val="TOC1"/>
+            <w:pStyle w:val="TDC1"/>
             <w:tabs>
               <w:tab w:val="right" w:leader="dot" w:pos="8494"/>
             </w:tabs>
@@ -2182,7 +2152,7 @@
           <w:hyperlink w:anchor="_Toc161841438" w:history="1">
             <w:r>
               <w:rPr>
-                <w:rStyle w:val="Hyperlink"/>
+                <w:rStyle w:val="Hipervnculo"/>
                 <w:rFonts w:ascii="Tahoma" w:eastAsia="Tahoma" w:hAnsi="Tahoma" w:cs="Tahoma"/>
                 <w:noProof/>
               </w:rPr>
@@ -2240,7 +2210,7 @@
         </w:p>
         <w:p>
           <w:pPr>
-            <w:pStyle w:val="TOC3"/>
+            <w:pStyle w:val="TDC3"/>
             <w:tabs>
               <w:tab w:val="right" w:leader="dot" w:pos="8494"/>
             </w:tabs>
@@ -2256,7 +2226,7 @@
           <w:hyperlink w:anchor="_Toc161841439" w:history="1">
             <w:r>
               <w:rPr>
-                <w:rStyle w:val="Hyperlink"/>
+                <w:rStyle w:val="Hipervnculo"/>
                 <w:rFonts w:eastAsia="Tahoma"/>
                 <w:noProof/>
               </w:rPr>
@@ -2314,7 +2284,7 @@
         </w:p>
         <w:p>
           <w:pPr>
-            <w:pStyle w:val="TOC2"/>
+            <w:pStyle w:val="TDC2"/>
             <w:tabs>
               <w:tab w:val="right" w:leader="dot" w:pos="8494"/>
             </w:tabs>
@@ -2332,7 +2302,7 @@
           <w:hyperlink w:anchor="_Toc161841440" w:history="1">
             <w:r>
               <w:rPr>
-                <w:rStyle w:val="Hyperlink"/>
+                <w:rStyle w:val="Hipervnculo"/>
                 <w:rFonts w:ascii="Tahoma" w:eastAsia="Tahoma" w:hAnsi="Tahoma" w:cs="Tahoma"/>
                 <w:noProof/>
               </w:rPr>
@@ -2390,7 +2360,7 @@
         </w:p>
         <w:p>
           <w:pPr>
-            <w:pStyle w:val="TOC3"/>
+            <w:pStyle w:val="TDC3"/>
             <w:tabs>
               <w:tab w:val="right" w:leader="dot" w:pos="8494"/>
             </w:tabs>
@@ -2406,7 +2376,7 @@
           <w:hyperlink w:anchor="_Toc161841441" w:history="1">
             <w:r>
               <w:rPr>
-                <w:rStyle w:val="Hyperlink"/>
+                <w:rStyle w:val="Hipervnculo"/>
                 <w:rFonts w:ascii="Tahoma" w:eastAsia="Tahoma" w:hAnsi="Tahoma" w:cs="Tahoma"/>
                 <w:noProof/>
                 <w:lang w:val="es-MX"/>
@@ -2465,7 +2435,7 @@
         </w:p>
         <w:p>
           <w:pPr>
-            <w:pStyle w:val="TOC3"/>
+            <w:pStyle w:val="TDC3"/>
             <w:tabs>
               <w:tab w:val="right" w:leader="dot" w:pos="8494"/>
             </w:tabs>
@@ -2481,7 +2451,7 @@
           <w:hyperlink w:anchor="_Toc161841442" w:history="1">
             <w:r>
               <w:rPr>
-                <w:rStyle w:val="Hyperlink"/>
+                <w:rStyle w:val="Hipervnculo"/>
                 <w:rFonts w:ascii="Tahoma" w:eastAsia="Tahoma" w:hAnsi="Tahoma" w:cs="Tahoma"/>
                 <w:noProof/>
                 <w:lang w:val="es-MX"/>
@@ -2540,7 +2510,7 @@
         </w:p>
         <w:p>
           <w:pPr>
-            <w:pStyle w:val="TOC3"/>
+            <w:pStyle w:val="TDC3"/>
             <w:tabs>
               <w:tab w:val="right" w:leader="dot" w:pos="8494"/>
             </w:tabs>
@@ -2556,7 +2526,7 @@
           <w:hyperlink w:anchor="_Toc161841443" w:history="1">
             <w:r>
               <w:rPr>
-                <w:rStyle w:val="Hyperlink"/>
+                <w:rStyle w:val="Hipervnculo"/>
                 <w:rFonts w:ascii="Tahoma" w:eastAsia="Tahoma" w:hAnsi="Tahoma" w:cs="Tahoma"/>
                 <w:noProof/>
                 <w:lang w:val="es-MX"/>
@@ -2615,7 +2585,7 @@
         </w:p>
         <w:p>
           <w:pPr>
-            <w:pStyle w:val="TOC3"/>
+            <w:pStyle w:val="TDC3"/>
             <w:tabs>
               <w:tab w:val="right" w:leader="dot" w:pos="8494"/>
             </w:tabs>
@@ -2631,7 +2601,7 @@
           <w:hyperlink w:anchor="_Toc161841444" w:history="1">
             <w:r>
               <w:rPr>
-                <w:rStyle w:val="Hyperlink"/>
+                <w:rStyle w:val="Hipervnculo"/>
                 <w:rFonts w:ascii="Tahoma" w:eastAsia="Tahoma" w:hAnsi="Tahoma" w:cs="Tahoma"/>
                 <w:noProof/>
                 <w:lang w:val="es-MX"/>
@@ -2690,7 +2660,7 @@
         </w:p>
         <w:p>
           <w:pPr>
-            <w:pStyle w:val="TOC3"/>
+            <w:pStyle w:val="TDC3"/>
             <w:tabs>
               <w:tab w:val="right" w:leader="dot" w:pos="8494"/>
             </w:tabs>
@@ -2706,7 +2676,7 @@
           <w:hyperlink w:anchor="_Toc161841445" w:history="1">
             <w:r>
               <w:rPr>
-                <w:rStyle w:val="Hyperlink"/>
+                <w:rStyle w:val="Hipervnculo"/>
                 <w:rFonts w:ascii="Tahoma" w:eastAsia="Tahoma" w:hAnsi="Tahoma" w:cs="Tahoma"/>
                 <w:noProof/>
                 <w:lang w:val="es-MX"/>
@@ -2765,7 +2735,7 @@
         </w:p>
         <w:p>
           <w:pPr>
-            <w:pStyle w:val="TOC3"/>
+            <w:pStyle w:val="TDC3"/>
             <w:tabs>
               <w:tab w:val="right" w:leader="dot" w:pos="8494"/>
             </w:tabs>
@@ -2781,7 +2751,7 @@
           <w:hyperlink w:anchor="_Toc161841446" w:history="1">
             <w:r>
               <w:rPr>
-                <w:rStyle w:val="Hyperlink"/>
+                <w:rStyle w:val="Hipervnculo"/>
                 <w:rFonts w:ascii="Tahoma" w:eastAsia="Tahoma" w:hAnsi="Tahoma" w:cs="Tahoma"/>
                 <w:noProof/>
                 <w:lang w:val="es-MX"/>
@@ -2840,7 +2810,7 @@
         </w:p>
         <w:p>
           <w:pPr>
-            <w:pStyle w:val="TOC3"/>
+            <w:pStyle w:val="TDC3"/>
             <w:tabs>
               <w:tab w:val="right" w:leader="dot" w:pos="8494"/>
             </w:tabs>
@@ -2856,7 +2826,7 @@
           <w:hyperlink w:anchor="_Toc161841447" w:history="1">
             <w:r>
               <w:rPr>
-                <w:rStyle w:val="Hyperlink"/>
+                <w:rStyle w:val="Hipervnculo"/>
                 <w:rFonts w:ascii="Tahoma" w:eastAsia="Tahoma" w:hAnsi="Tahoma" w:cs="Tahoma"/>
                 <w:noProof/>
                 <w:lang w:val="es-MX"/>
@@ -2915,7 +2885,7 @@
         </w:p>
         <w:p>
           <w:pPr>
-            <w:pStyle w:val="TOC2"/>
+            <w:pStyle w:val="TDC2"/>
             <w:tabs>
               <w:tab w:val="right" w:leader="dot" w:pos="8494"/>
             </w:tabs>
@@ -2933,7 +2903,7 @@
           <w:hyperlink w:anchor="_Toc161841448" w:history="1">
             <w:r>
               <w:rPr>
-                <w:rStyle w:val="Hyperlink"/>
+                <w:rStyle w:val="Hipervnculo"/>
                 <w:rFonts w:ascii="Tahoma" w:eastAsia="Tahoma" w:hAnsi="Tahoma" w:cs="Tahoma"/>
                 <w:noProof/>
               </w:rPr>
@@ -2991,7 +2961,7 @@
         </w:p>
         <w:p>
           <w:pPr>
-            <w:pStyle w:val="TOC3"/>
+            <w:pStyle w:val="TDC3"/>
             <w:tabs>
               <w:tab w:val="right" w:leader="dot" w:pos="8494"/>
             </w:tabs>
@@ -3007,7 +2977,7 @@
           <w:hyperlink w:anchor="_Toc161841449" w:history="1">
             <w:r>
               <w:rPr>
-                <w:rStyle w:val="Hyperlink"/>
+                <w:rStyle w:val="Hipervnculo"/>
                 <w:rFonts w:eastAsia="Tahoma"/>
                 <w:noProof/>
               </w:rPr>
@@ -3065,7 +3035,7 @@
         </w:p>
         <w:p>
           <w:pPr>
-            <w:pStyle w:val="TOC3"/>
+            <w:pStyle w:val="TDC3"/>
             <w:tabs>
               <w:tab w:val="right" w:leader="dot" w:pos="8494"/>
             </w:tabs>
@@ -3081,7 +3051,7 @@
           <w:hyperlink w:anchor="_Toc161841450" w:history="1">
             <w:r>
               <w:rPr>
-                <w:rStyle w:val="Hyperlink"/>
+                <w:rStyle w:val="Hipervnculo"/>
                 <w:rFonts w:eastAsia="Tahoma"/>
                 <w:i/>
                 <w:iCs/>
@@ -3141,7 +3111,7 @@
         </w:p>
         <w:p>
           <w:pPr>
-            <w:pStyle w:val="TOC3"/>
+            <w:pStyle w:val="TDC3"/>
             <w:tabs>
               <w:tab w:val="right" w:leader="dot" w:pos="8494"/>
             </w:tabs>
@@ -3157,7 +3127,7 @@
           <w:hyperlink w:anchor="_Toc161841451" w:history="1">
             <w:r>
               <w:rPr>
-                <w:rStyle w:val="Hyperlink"/>
+                <w:rStyle w:val="Hipervnculo"/>
                 <w:rFonts w:eastAsia="Tahoma"/>
                 <w:noProof/>
               </w:rPr>
@@ -3215,7 +3185,7 @@
         </w:p>
         <w:p>
           <w:pPr>
-            <w:pStyle w:val="TOC3"/>
+            <w:pStyle w:val="TDC3"/>
             <w:tabs>
               <w:tab w:val="right" w:leader="dot" w:pos="8494"/>
             </w:tabs>
@@ -3231,7 +3201,7 @@
           <w:hyperlink w:anchor="_Toc161841452" w:history="1">
             <w:r>
               <w:rPr>
-                <w:rStyle w:val="Hyperlink"/>
+                <w:rStyle w:val="Hipervnculo"/>
                 <w:rFonts w:eastAsia="Tahoma"/>
                 <w:noProof/>
               </w:rPr>
@@ -3289,7 +3259,7 @@
         </w:p>
         <w:p>
           <w:pPr>
-            <w:pStyle w:val="TOC3"/>
+            <w:pStyle w:val="TDC3"/>
             <w:tabs>
               <w:tab w:val="right" w:leader="dot" w:pos="8494"/>
             </w:tabs>
@@ -3305,7 +3275,7 @@
           <w:hyperlink w:anchor="_Toc161841453" w:history="1">
             <w:r>
               <w:rPr>
-                <w:rStyle w:val="Hyperlink"/>
+                <w:rStyle w:val="Hipervnculo"/>
                 <w:rFonts w:eastAsia="Tahoma"/>
                 <w:noProof/>
               </w:rPr>
@@ -3363,7 +3333,7 @@
         </w:p>
         <w:p>
           <w:pPr>
-            <w:pStyle w:val="TOC3"/>
+            <w:pStyle w:val="TDC3"/>
             <w:tabs>
               <w:tab w:val="right" w:leader="dot" w:pos="8494"/>
             </w:tabs>
@@ -3379,7 +3349,7 @@
           <w:hyperlink w:anchor="_Toc161841454" w:history="1">
             <w:r>
               <w:rPr>
-                <w:rStyle w:val="Hyperlink"/>
+                <w:rStyle w:val="Hipervnculo"/>
                 <w:rFonts w:eastAsia="Tahoma"/>
                 <w:noProof/>
               </w:rPr>
@@ -3437,7 +3407,7 @@
         </w:p>
         <w:p>
           <w:pPr>
-            <w:pStyle w:val="TOC3"/>
+            <w:pStyle w:val="TDC3"/>
             <w:tabs>
               <w:tab w:val="right" w:leader="dot" w:pos="8494"/>
             </w:tabs>
@@ -3453,7 +3423,7 @@
           <w:hyperlink w:anchor="_Toc161841455" w:history="1">
             <w:r>
               <w:rPr>
-                <w:rStyle w:val="Hyperlink"/>
+                <w:rStyle w:val="Hipervnculo"/>
                 <w:rFonts w:eastAsia="Tahoma"/>
                 <w:noProof/>
               </w:rPr>
@@ -3511,7 +3481,7 @@
         </w:p>
         <w:p>
           <w:pPr>
-            <w:pStyle w:val="TOC3"/>
+            <w:pStyle w:val="TDC3"/>
             <w:tabs>
               <w:tab w:val="right" w:leader="dot" w:pos="8494"/>
             </w:tabs>
@@ -3527,7 +3497,7 @@
           <w:hyperlink w:anchor="_Toc161841456" w:history="1">
             <w:r>
               <w:rPr>
-                <w:rStyle w:val="Hyperlink"/>
+                <w:rStyle w:val="Hipervnculo"/>
                 <w:rFonts w:eastAsia="Tahoma"/>
                 <w:noProof/>
               </w:rPr>
@@ -3585,7 +3555,7 @@
         </w:p>
         <w:p>
           <w:pPr>
-            <w:pStyle w:val="TOC1"/>
+            <w:pStyle w:val="TDC1"/>
             <w:tabs>
               <w:tab w:val="right" w:leader="dot" w:pos="8494"/>
             </w:tabs>
@@ -3605,7 +3575,7 @@
           <w:hyperlink w:anchor="_Toc161841457" w:history="1">
             <w:r>
               <w:rPr>
-                <w:rStyle w:val="Hyperlink"/>
+                <w:rStyle w:val="Hipervnculo"/>
                 <w:rFonts w:ascii="Tahoma" w:eastAsia="Tahoma" w:hAnsi="Tahoma" w:cs="Tahoma"/>
                 <w:noProof/>
               </w:rPr>
@@ -3663,7 +3633,7 @@
         </w:p>
         <w:p>
           <w:pPr>
-            <w:pStyle w:val="TOC3"/>
+            <w:pStyle w:val="TDC3"/>
             <w:tabs>
               <w:tab w:val="right" w:leader="dot" w:pos="8494"/>
             </w:tabs>
@@ -3679,7 +3649,7 @@
           <w:hyperlink w:anchor="_Toc161841458" w:history="1">
             <w:r>
               <w:rPr>
-                <w:rStyle w:val="Hyperlink"/>
+                <w:rStyle w:val="Hipervnculo"/>
                 <w:rFonts w:eastAsia="Tahoma"/>
                 <w:noProof/>
               </w:rPr>
@@ -3737,13 +3707,13 @@
         </w:p>
         <w:p>
           <w:pPr>
-            <w:pStyle w:val="TOC2"/>
+            <w:pStyle w:val="TDC2"/>
             <w:tabs>
               <w:tab w:val="left" w:pos="600"/>
               <w:tab w:val="right" w:leader="dot" w:pos="8490"/>
             </w:tabs>
             <w:rPr>
-              <w:rStyle w:val="Hyperlink"/>
+              <w:rStyle w:val="Hipervnculo"/>
               <w:rFonts w:ascii="Tahoma" w:hAnsi="Tahoma" w:cs="Tahoma"/>
             </w:rPr>
           </w:pPr>
@@ -3778,7 +3748,7 @@
     </w:p>
     <w:p>
       <w:pPr>
-        <w:pStyle w:val="Heading1"/>
+        <w:pStyle w:val="Ttulo1"/>
         <w:numPr>
           <w:ilvl w:val="0"/>
           <w:numId w:val="0"/>
@@ -3793,6 +3763,7 @@
         <w:rPr>
           <w:rFonts w:ascii="Tahoma" w:eastAsia="Tahoma" w:hAnsi="Tahoma" w:cs="Tahoma"/>
         </w:rPr>
+        <w:lastRenderedPageBreak/>
         <w:t>Introducción</w:t>
       </w:r>
       <w:bookmarkEnd w:id="3"/>
@@ -3801,7 +3772,7 @@
     </w:p>
     <w:p>
       <w:pPr>
-        <w:pStyle w:val="Heading2"/>
+        <w:pStyle w:val="Ttulo2"/>
         <w:numPr>
           <w:ilvl w:val="0"/>
           <w:numId w:val="0"/>
@@ -4051,7 +4022,7 @@
     </w:p>
     <w:p>
       <w:pPr>
-        <w:pStyle w:val="Heading2"/>
+        <w:pStyle w:val="Ttulo2"/>
         <w:numPr>
           <w:ilvl w:val="0"/>
           <w:numId w:val="0"/>
@@ -4106,7 +4077,7 @@
     </w:p>
     <w:p>
       <w:pPr>
-        <w:pStyle w:val="Heading2"/>
+        <w:pStyle w:val="Ttulo2"/>
         <w:numPr>
           <w:ilvl w:val="0"/>
           <w:numId w:val="0"/>
@@ -4509,6 +4480,7 @@
               <w:rPr>
                 <w:rFonts w:ascii="Tahoma" w:eastAsia="Tahoma" w:hAnsi="Tahoma" w:cs="Tahoma"/>
               </w:rPr>
+              <w:lastRenderedPageBreak/>
               <w:t>Nombre</w:t>
             </w:r>
           </w:p>
@@ -5813,7 +5785,7 @@
     </w:p>
     <w:p>
       <w:pPr>
-        <w:pStyle w:val="Heading2"/>
+        <w:pStyle w:val="Ttulo2"/>
         <w:numPr>
           <w:ilvl w:val="0"/>
           <w:numId w:val="0"/>
@@ -5871,7 +5843,7 @@
     </w:p>
     <w:p>
       <w:pPr>
-        <w:pStyle w:val="Heading1"/>
+        <w:pStyle w:val="Ttulo1"/>
         <w:numPr>
           <w:ilvl w:val="0"/>
           <w:numId w:val="0"/>
@@ -5908,7 +5880,7 @@
     </w:p>
     <w:p>
       <w:pPr>
-        <w:pStyle w:val="Heading2"/>
+        <w:pStyle w:val="Ttulo2"/>
         <w:numPr>
           <w:ilvl w:val="0"/>
           <w:numId w:val="0"/>
@@ -6014,7 +5986,7 @@
     </w:p>
     <w:p>
       <w:pPr>
-        <w:pStyle w:val="Heading2"/>
+        <w:pStyle w:val="Ttulo2"/>
         <w:numPr>
           <w:ilvl w:val="0"/>
           <w:numId w:val="0"/>
@@ -6032,6 +6004,7 @@
         <w:rPr>
           <w:rFonts w:ascii="Tahoma" w:eastAsia="Tahoma" w:hAnsi="Tahoma" w:cs="Tahoma"/>
         </w:rPr>
+        <w:lastRenderedPageBreak/>
         <w:t xml:space="preserve">Funcionalidad del </w:t>
       </w:r>
       <w:r>
@@ -6053,7 +6026,7 @@
     </w:p>
     <w:p>
       <w:pPr>
-        <w:pStyle w:val="BodyText"/>
+        <w:pStyle w:val="Textoindependiente"/>
         <w:spacing w:line="276" w:lineRule="auto"/>
         <w:ind w:firstLine="708"/>
         <w:rPr>
@@ -6121,7 +6094,7 @@
     </w:p>
     <w:p>
       <w:pPr>
-        <w:pStyle w:val="Heading2"/>
+        <w:pStyle w:val="Ttulo2"/>
         <w:numPr>
           <w:ilvl w:val="0"/>
           <w:numId w:val="0"/>
@@ -6177,7 +6150,7 @@
     </w:p>
     <w:p>
       <w:pPr>
-        <w:pStyle w:val="Heading3"/>
+        <w:pStyle w:val="Ttulo3"/>
         <w:numPr>
           <w:ilvl w:val="0"/>
           <w:numId w:val="0"/>
@@ -6509,7 +6482,7 @@
     </w:p>
     <w:p>
       <w:pPr>
-        <w:pStyle w:val="Heading3"/>
+        <w:pStyle w:val="Ttulo3"/>
         <w:numPr>
           <w:ilvl w:val="0"/>
           <w:numId w:val="0"/>
@@ -6841,7 +6814,7 @@
     </w:p>
     <w:p>
       <w:pPr>
-        <w:pStyle w:val="Heading3"/>
+        <w:pStyle w:val="Ttulo3"/>
         <w:numPr>
           <w:ilvl w:val="0"/>
           <w:numId w:val="0"/>
@@ -7173,7 +7146,7 @@
     </w:p>
     <w:p>
       <w:pPr>
-        <w:pStyle w:val="Heading2"/>
+        <w:pStyle w:val="Ttulo2"/>
         <w:numPr>
           <w:ilvl w:val="0"/>
           <w:numId w:val="0"/>
@@ -7215,7 +7188,16 @@
           <w:sz w:val="24"/>
           <w:szCs w:val="32"/>
         </w:rPr>
-        <w:t>El sistema se desarrollará como una página web, capaz de visualizarse en cualquier sistema operativo, navegador y dispositivo con componentes básicos. Se necesitará una conexión estable a internet para su correcto funcionamiento.</w:t>
+        <w:t xml:space="preserve">El sistema se desarrollará como una página web, capaz de visualizarse en cualquier sistema operativo, navegador y dispositivo con componentes </w:t>
+      </w:r>
+      <w:r>
+        <w:rPr>
+          <w:rFonts w:ascii="Tahoma" w:eastAsia="Tahoma" w:hAnsi="Tahoma" w:cs="Tahoma"/>
+          <w:sz w:val="24"/>
+          <w:szCs w:val="32"/>
+        </w:rPr>
+        <w:lastRenderedPageBreak/>
+        <w:t>básicos. Se necesitará una conexión estable a internet para su correcto funcionamiento.</w:t>
       </w:r>
     </w:p>
     <w:p>
@@ -7229,7 +7211,7 @@
     </w:p>
     <w:p>
       <w:pPr>
-        <w:pStyle w:val="Heading2"/>
+        <w:pStyle w:val="Ttulo2"/>
         <w:numPr>
           <w:ilvl w:val="0"/>
           <w:numId w:val="0"/>
@@ -7297,7 +7279,7 @@
     </w:p>
     <w:p>
       <w:pPr>
-        <w:pStyle w:val="Heading2"/>
+        <w:pStyle w:val="Ttulo2"/>
         <w:numPr>
           <w:ilvl w:val="0"/>
           <w:numId w:val="0"/>
@@ -7378,7 +7360,7 @@
     </w:p>
     <w:p>
       <w:pPr>
-        <w:pStyle w:val="Heading1"/>
+        <w:pStyle w:val="Ttulo1"/>
         <w:numPr>
           <w:ilvl w:val="0"/>
           <w:numId w:val="0"/>
@@ -7417,7 +7399,7 @@
     </w:p>
     <w:p>
       <w:pPr>
-        <w:pStyle w:val="Heading3"/>
+        <w:pStyle w:val="Ttulo3"/>
         <w:numPr>
           <w:ilvl w:val="0"/>
           <w:numId w:val="0"/>
@@ -7476,7 +7458,7 @@
     </w:p>
     <w:p>
       <w:pPr>
-        <w:pStyle w:val="Heading4"/>
+        <w:pStyle w:val="Ttulo4"/>
         <w:ind w:left="708"/>
         <w:rPr>
           <w:rFonts w:eastAsia="Tahoma"/>
@@ -7550,7 +7532,7 @@
     </w:p>
     <w:p>
       <w:pPr>
-        <w:pStyle w:val="Heading4"/>
+        <w:pStyle w:val="Ttulo4"/>
         <w:ind w:left="708"/>
         <w:rPr>
           <w:rFonts w:eastAsia="Tahoma"/>
@@ -7611,7 +7593,7 @@
     </w:p>
     <w:p>
       <w:pPr>
-        <w:pStyle w:val="Heading4"/>
+        <w:pStyle w:val="Ttulo4"/>
         <w:rPr>
           <w:rFonts w:eastAsia="Tahoma"/>
           <w:sz w:val="24"/>
@@ -7719,7 +7701,7 @@
     </w:p>
     <w:p>
       <w:pPr>
-        <w:pStyle w:val="Heading2"/>
+        <w:pStyle w:val="Ttulo2"/>
         <w:numPr>
           <w:ilvl w:val="0"/>
           <w:numId w:val="0"/>
@@ -7758,7 +7740,7 @@
     </w:p>
     <w:p>
       <w:pPr>
-        <w:pStyle w:val="Heading3"/>
+        <w:pStyle w:val="Ttulo3"/>
         <w:numPr>
           <w:ilvl w:val="0"/>
           <w:numId w:val="0"/>
@@ -7796,7 +7778,7 @@
     </w:p>
     <w:p>
       <w:pPr>
-        <w:pStyle w:val="ListParagraph"/>
+        <w:pStyle w:val="Prrafodelista"/>
         <w:numPr>
           <w:ilvl w:val="2"/>
           <w:numId w:val="11"/>
@@ -8051,6 +8033,7 @@
                 <w:i w:val="0"/>
                 <w:color w:val="auto"/>
               </w:rPr>
+              <w:lastRenderedPageBreak/>
               <w:t>Tipo</w:t>
             </w:r>
           </w:p>
@@ -8528,7 +8511,7 @@
     </w:p>
     <w:p>
       <w:pPr>
-        <w:pStyle w:val="ListParagraph"/>
+        <w:pStyle w:val="Prrafodelista"/>
         <w:numPr>
           <w:ilvl w:val="2"/>
           <w:numId w:val="11"/>
@@ -9238,7 +9221,7 @@
     </w:p>
     <w:p>
       <w:pPr>
-        <w:pStyle w:val="ListParagraph"/>
+        <w:pStyle w:val="Prrafodelista"/>
         <w:numPr>
           <w:ilvl w:val="2"/>
           <w:numId w:val="11"/>
@@ -9948,7 +9931,7 @@
     </w:p>
     <w:p>
       <w:pPr>
-        <w:pStyle w:val="Heading3"/>
+        <w:pStyle w:val="Ttulo3"/>
         <w:numPr>
           <w:ilvl w:val="0"/>
           <w:numId w:val="0"/>
@@ -10000,7 +9983,7 @@
     </w:p>
     <w:p>
       <w:pPr>
-        <w:pStyle w:val="ListParagraph"/>
+        <w:pStyle w:val="Prrafodelista"/>
         <w:numPr>
           <w:ilvl w:val="2"/>
           <w:numId w:val="11"/>
@@ -10710,7 +10693,7 @@
     </w:p>
     <w:p>
       <w:pPr>
-        <w:pStyle w:val="ListParagraph"/>
+        <w:pStyle w:val="Prrafodelista"/>
         <w:numPr>
           <w:ilvl w:val="2"/>
           <w:numId w:val="11"/>
@@ -11420,7 +11403,7 @@
     </w:p>
     <w:p>
       <w:pPr>
-        <w:pStyle w:val="Heading3"/>
+        <w:pStyle w:val="Ttulo3"/>
         <w:numPr>
           <w:ilvl w:val="0"/>
           <w:numId w:val="0"/>
@@ -11472,7 +11455,7 @@
     </w:p>
     <w:p>
       <w:pPr>
-        <w:pStyle w:val="ListParagraph"/>
+        <w:pStyle w:val="Prrafodelista"/>
         <w:numPr>
           <w:ilvl w:val="2"/>
           <w:numId w:val="11"/>
@@ -12184,7 +12167,7 @@
     </w:p>
     <w:p>
       <w:pPr>
-        <w:pStyle w:val="ListParagraph"/>
+        <w:pStyle w:val="Prrafodelista"/>
         <w:numPr>
           <w:ilvl w:val="2"/>
           <w:numId w:val="11"/>
@@ -12894,7 +12877,7 @@
     </w:p>
     <w:p>
       <w:pPr>
-        <w:pStyle w:val="ListParagraph"/>
+        <w:pStyle w:val="Prrafodelista"/>
         <w:numPr>
           <w:ilvl w:val="2"/>
           <w:numId w:val="11"/>
@@ -13604,7 +13587,7 @@
     </w:p>
     <w:p>
       <w:pPr>
-        <w:pStyle w:val="Heading3"/>
+        <w:pStyle w:val="Ttulo3"/>
         <w:numPr>
           <w:ilvl w:val="0"/>
           <w:numId w:val="0"/>
@@ -13656,7 +13639,7 @@
     </w:p>
     <w:p>
       <w:pPr>
-        <w:pStyle w:val="ListParagraph"/>
+        <w:pStyle w:val="Prrafodelista"/>
         <w:numPr>
           <w:ilvl w:val="2"/>
           <w:numId w:val="12"/>
@@ -14366,7 +14349,7 @@
     </w:p>
     <w:p>
       <w:pPr>
-        <w:pStyle w:val="ListParagraph"/>
+        <w:pStyle w:val="Prrafodelista"/>
         <w:numPr>
           <w:ilvl w:val="2"/>
           <w:numId w:val="12"/>
@@ -14384,6 +14367,7 @@
           <w:b/>
           <w:lang w:val="es-MX"/>
         </w:rPr>
+        <w:lastRenderedPageBreak/>
         <w:t>Presentación de pasos y técnicas:</w:t>
       </w:r>
       <w:r>
@@ -15076,7 +15060,7 @@
     </w:p>
     <w:p>
       <w:pPr>
-        <w:pStyle w:val="ListParagraph"/>
+        <w:pStyle w:val="Prrafodelista"/>
         <w:numPr>
           <w:ilvl w:val="2"/>
           <w:numId w:val="12"/>
@@ -15786,7 +15770,7 @@
     </w:p>
     <w:p>
       <w:pPr>
-        <w:pStyle w:val="ListParagraph"/>
+        <w:pStyle w:val="Prrafodelista"/>
         <w:numPr>
           <w:ilvl w:val="2"/>
           <w:numId w:val="12"/>
@@ -16498,7 +16482,7 @@
     </w:p>
     <w:p>
       <w:pPr>
-        <w:pStyle w:val="Heading3"/>
+        <w:pStyle w:val="Ttulo3"/>
         <w:numPr>
           <w:ilvl w:val="0"/>
           <w:numId w:val="0"/>
@@ -16564,7 +16548,7 @@
     </w:p>
     <w:p>
       <w:pPr>
-        <w:pStyle w:val="ListParagraph"/>
+        <w:pStyle w:val="Prrafodelista"/>
         <w:numPr>
           <w:ilvl w:val="2"/>
           <w:numId w:val="12"/>
@@ -17274,7 +17258,7 @@
     </w:p>
     <w:p>
       <w:pPr>
-        <w:pStyle w:val="Heading3"/>
+        <w:pStyle w:val="Ttulo3"/>
         <w:numPr>
           <w:ilvl w:val="0"/>
           <w:numId w:val="0"/>
@@ -17292,6 +17276,7 @@
           <w:rFonts w:ascii="Tahoma" w:eastAsia="Tahoma" w:hAnsi="Tahoma" w:cs="Tahoma"/>
           <w:lang w:val="es-MX"/>
         </w:rPr>
+        <w:lastRenderedPageBreak/>
         <w:t xml:space="preserve">Información y </w:t>
       </w:r>
       <w:r>
@@ -17312,7 +17297,7 @@
     </w:p>
     <w:p>
       <w:pPr>
-        <w:pStyle w:val="ListParagraph"/>
+        <w:pStyle w:val="Prrafodelista"/>
         <w:numPr>
           <w:ilvl w:val="2"/>
           <w:numId w:val="12"/>
@@ -18022,7 +18007,7 @@
     </w:p>
     <w:p>
       <w:pPr>
-        <w:pStyle w:val="ListParagraph"/>
+        <w:pStyle w:val="Prrafodelista"/>
         <w:numPr>
           <w:ilvl w:val="2"/>
           <w:numId w:val="12"/>
@@ -18732,7 +18717,7 @@
     </w:p>
     <w:p>
       <w:pPr>
-        <w:pStyle w:val="ListParagraph"/>
+        <w:pStyle w:val="Prrafodelista"/>
         <w:numPr>
           <w:ilvl w:val="2"/>
           <w:numId w:val="12"/>
@@ -19442,7 +19427,7 @@
     </w:p>
     <w:p>
       <w:pPr>
-        <w:pStyle w:val="Heading3"/>
+        <w:pStyle w:val="Ttulo3"/>
         <w:numPr>
           <w:ilvl w:val="0"/>
           <w:numId w:val="0"/>
@@ -19466,7 +19451,7 @@
     </w:p>
     <w:p>
       <w:pPr>
-        <w:pStyle w:val="ListParagraph"/>
+        <w:pStyle w:val="Prrafodelista"/>
         <w:numPr>
           <w:ilvl w:val="2"/>
           <w:numId w:val="12"/>
@@ -20176,7 +20161,7 @@
     </w:p>
     <w:p>
       <w:pPr>
-        <w:pStyle w:val="ListParagraph"/>
+        <w:pStyle w:val="Prrafodelista"/>
         <w:numPr>
           <w:ilvl w:val="2"/>
           <w:numId w:val="12"/>
@@ -20415,6 +20400,7 @@
                 <w:i w:val="0"/>
                 <w:color w:val="auto"/>
               </w:rPr>
+              <w:lastRenderedPageBreak/>
               <w:t>Tipo</w:t>
             </w:r>
           </w:p>
@@ -20898,7 +20884,7 @@
     </w:p>
     <w:p>
       <w:pPr>
-        <w:pStyle w:val="Heading2"/>
+        <w:pStyle w:val="Ttulo2"/>
         <w:numPr>
           <w:ilvl w:val="0"/>
           <w:numId w:val="0"/>
@@ -20965,7 +20951,7 @@
     </w:p>
     <w:p>
       <w:pPr>
-        <w:pStyle w:val="Heading3"/>
+        <w:pStyle w:val="Ttulo3"/>
         <w:numPr>
           <w:ilvl w:val="0"/>
           <w:numId w:val="0"/>
@@ -21706,7 +21692,7 @@
     </w:p>
     <w:p>
       <w:pPr>
-        <w:pStyle w:val="Heading3"/>
+        <w:pStyle w:val="Ttulo3"/>
         <w:numPr>
           <w:ilvl w:val="0"/>
           <w:numId w:val="0"/>
@@ -22426,7 +22412,7 @@
     </w:p>
     <w:p>
       <w:pPr>
-        <w:pStyle w:val="Heading3"/>
+        <w:pStyle w:val="Ttulo3"/>
         <w:numPr>
           <w:ilvl w:val="0"/>
           <w:numId w:val="0"/>
@@ -23164,7 +23150,7 @@
     </w:p>
     <w:p>
       <w:pPr>
-        <w:pStyle w:val="Heading3"/>
+        <w:pStyle w:val="Ttulo3"/>
         <w:numPr>
           <w:ilvl w:val="0"/>
           <w:numId w:val="0"/>
@@ -23179,6 +23165,7 @@
         <w:rPr>
           <w:rFonts w:eastAsia="Tahoma"/>
         </w:rPr>
+        <w:lastRenderedPageBreak/>
         <w:t xml:space="preserve">Interfaz </w:t>
       </w:r>
       <w:r>
@@ -23914,7 +23901,7 @@
     </w:p>
     <w:p>
       <w:pPr>
-        <w:pStyle w:val="Heading3"/>
+        <w:pStyle w:val="Ttulo3"/>
         <w:numPr>
           <w:ilvl w:val="0"/>
           <w:numId w:val="0"/>
@@ -24664,7 +24651,7 @@
     </w:p>
     <w:p>
       <w:pPr>
-        <w:pStyle w:val="Heading3"/>
+        <w:pStyle w:val="Ttulo3"/>
         <w:numPr>
           <w:ilvl w:val="0"/>
           <w:numId w:val="0"/>
@@ -25411,7 +25398,7 @@
     </w:p>
     <w:p>
       <w:pPr>
-        <w:pStyle w:val="Heading3"/>
+        <w:pStyle w:val="Ttulo3"/>
         <w:numPr>
           <w:ilvl w:val="0"/>
           <w:numId w:val="0"/>
@@ -26149,7 +26136,7 @@
     </w:p>
     <w:p>
       <w:pPr>
-        <w:pStyle w:val="Heading3"/>
+        <w:pStyle w:val="Ttulo3"/>
         <w:numPr>
           <w:ilvl w:val="0"/>
           <w:numId w:val="0"/>
@@ -26164,6 +26151,7 @@
         <w:rPr>
           <w:rFonts w:eastAsia="Tahoma"/>
         </w:rPr>
+        <w:lastRenderedPageBreak/>
         <w:t xml:space="preserve">Cumplimiento </w:t>
       </w:r>
       <w:r>
@@ -26899,7 +26887,7 @@
     </w:p>
     <w:p>
       <w:pPr>
-        <w:pStyle w:val="Heading1"/>
+        <w:pStyle w:val="Ttulo1"/>
         <w:numPr>
           <w:ilvl w:val="0"/>
           <w:numId w:val="0"/>
@@ -26923,7 +26911,7 @@
     </w:p>
     <w:p>
       <w:pPr>
-        <w:pStyle w:val="Heading3"/>
+        <w:pStyle w:val="Ttulo3"/>
         <w:numPr>
           <w:ilvl w:val="0"/>
           <w:numId w:val="0"/>
@@ -26939,7 +26927,7 @@
           <w:noProof/>
         </w:rPr>
         <w:drawing>
-          <wp:anchor distT="0" distB="0" distL="114300" distR="114300" simplePos="0" relativeHeight="251658240" behindDoc="0" locked="0" layoutInCell="1" allowOverlap="1" wp14:anchorId="4D54D746" wp14:editId="01EAF14D">
+          <wp:anchor distT="0" distB="0" distL="114300" distR="114300" simplePos="0" relativeHeight="251658240" behindDoc="0" locked="0" layoutInCell="1" allowOverlap="1" wp14:anchorId="4D54D746" wp14:editId="352541B9">
             <wp:simplePos x="0" y="0"/>
             <wp:positionH relativeFrom="margin">
               <wp:posOffset>-413385</wp:posOffset>
@@ -27077,7 +27065,7 @@
 <w:hdr xmlns:wpc="http://schemas.microsoft.com/office/word/2010/wordprocessingCanvas" xmlns:cx="http://schemas.microsoft.com/office/drawing/2014/chartex" xmlns:cx1="http://schemas.microsoft.com/office/drawing/2015/9/8/chartex" xmlns:cx2="http://schemas.microsoft.com/office/drawing/2015/10/21/chartex" xmlns:cx3="http://schemas.microsoft.com/office/drawing/2016/5/9/chartex" xmlns:cx4="http://schemas.microsoft.com/office/drawing/2016/5/10/chartex" xmlns:cx5="http://schemas.microsoft.com/office/drawing/2016/5/11/chartex" xmlns:cx6="http://schemas.microsoft.com/office/drawing/2016/5/12/chartex" xmlns:cx7="http://schemas.microsoft.com/office/drawing/2016/5/13/chartex" xmlns:cx8="http://schemas.microsoft.com/office/drawing/2016/5/14/chartex" xmlns:mc="http://schemas.openxmlformats.org/markup-compatibility/2006" xmlns:aink="http://schemas.microsoft.com/office/drawing/2016/ink" xmlns:am3d="http://schemas.microsoft.com/office/drawing/2017/model3d" xmlns:o="urn:schemas-microsoft-com:office:office" xmlns:oel="http://schemas.microsoft.com/office/2019/extlst" xmlns:r="http://schemas.openxmlformats.org/officeDocument/2006/relationships" xmlns:m="http://schemas.openxmlformats.org/officeDocument/2006/math" xmlns:v="urn:schemas-microsoft-com:vml" xmlns:wp14="http://schemas.microsoft.com/office/word/2010/wordprocessingDrawing" xmlns:wp="http://schemas.openxmlformats.org/drawingml/2006/wordprocessingDrawing" xmlns:w10="urn:schemas-microsoft-com:office:word" xmlns:w="http://schemas.openxmlformats.org/wordprocessingml/2006/main" xmlns:w14="http://schemas.microsoft.com/office/word/2010/wordml" xmlns:w15="http://schemas.microsoft.com/office/word/2012/wordml" xmlns:w16cex="http://schemas.microsoft.com/office/word/2018/wordml/cex" xmlns:w16cid="http://schemas.microsoft.com/office/word/2016/wordml/cid" xmlns:w16="http://schemas.microsoft.com/office/word/2018/wordml" xmlns:w16du="http://schemas.microsoft.com/office/word/2023/wordml/word16du" xmlns:w16sdtdh="http://schemas.microsoft.com/office/word/2020/wordml/sdtdatahash" xmlns:w16se="http://schemas.microsoft.com/office/word/2015/wordml/symex" xmlns:wpg="http://schemas.microsoft.com/office/word/2010/wordprocessingGroup" xmlns:wpi="http://schemas.microsoft.com/office/word/2010/wordprocessingInk" xmlns:wne="http://schemas.microsoft.com/office/word/2006/wordml" xmlns:wps="http://schemas.microsoft.com/office/word/2010/wordprocessingShape" mc:Ignorable="w14 w15 w16se w16cid w16 w16cex w16sdtdh w16du wp14">
   <w:p>
     <w:pPr>
-      <w:pStyle w:val="Header"/>
+      <w:pStyle w:val="Encabezado"/>
       <w:jc w:val="right"/>
     </w:pPr>
   </w:p>
@@ -27114,7 +27102,7 @@
         </w:tcPr>
         <w:p>
           <w:pPr>
-            <w:pStyle w:val="Header"/>
+            <w:pStyle w:val="Encabezado"/>
             <w:rPr>
               <w:rFonts w:cs="Arial"/>
               <w:sz w:val="16"/>
@@ -27190,7 +27178,7 @@
         </w:tcPr>
         <w:p>
           <w:pPr>
-            <w:pStyle w:val="Header"/>
+            <w:pStyle w:val="Encabezado"/>
             <w:jc w:val="center"/>
             <w:rPr>
               <w:rFonts w:cs="Arial"/>
@@ -27256,7 +27244,7 @@
         </w:p>
         <w:p>
           <w:pPr>
-            <w:pStyle w:val="Header"/>
+            <w:pStyle w:val="Encabezado"/>
             <w:jc w:val="center"/>
           </w:pPr>
           <w:r>
@@ -27281,7 +27269,7 @@
         </w:tcPr>
         <w:p>
           <w:pPr>
-            <w:pStyle w:val="Header"/>
+            <w:pStyle w:val="Encabezado"/>
             <w:jc w:val="right"/>
             <w:rPr>
               <w:rFonts w:cs="Arial"/>
@@ -27319,7 +27307,7 @@
         </w:p>
         <w:p>
           <w:pPr>
-            <w:pStyle w:val="Header"/>
+            <w:pStyle w:val="Encabezado"/>
             <w:jc w:val="right"/>
           </w:pPr>
           <w:r>
@@ -27331,7 +27319,7 @@
           </w:r>
           <w:r>
             <w:rPr>
-              <w:rStyle w:val="PageNumber"/>
+              <w:rStyle w:val="Nmerodepgina"/>
               <w:rFonts w:cs="Arial"/>
               <w:color w:val="241A61"/>
             </w:rPr>
@@ -27339,7 +27327,7 @@
           </w:r>
           <w:r>
             <w:rPr>
-              <w:rStyle w:val="PageNumber"/>
+              <w:rStyle w:val="Nmerodepgina"/>
               <w:rFonts w:cs="Arial"/>
               <w:color w:val="241A61"/>
             </w:rPr>
@@ -27347,7 +27335,7 @@
           </w:r>
           <w:r>
             <w:rPr>
-              <w:rStyle w:val="PageNumber"/>
+              <w:rStyle w:val="Nmerodepgina"/>
               <w:rFonts w:cs="Arial"/>
               <w:color w:val="241A61"/>
             </w:rPr>
@@ -27355,7 +27343,7 @@
           </w:r>
           <w:r>
             <w:rPr>
-              <w:rStyle w:val="PageNumber"/>
+              <w:rStyle w:val="Nmerodepgina"/>
               <w:rFonts w:cs="Arial"/>
               <w:noProof/>
               <w:color w:val="241A61"/>
@@ -27364,7 +27352,7 @@
           </w:r>
           <w:r>
             <w:rPr>
-              <w:rStyle w:val="PageNumber"/>
+              <w:rStyle w:val="Nmerodepgina"/>
               <w:rFonts w:cs="Arial"/>
               <w:color w:val="241A61"/>
             </w:rPr>
@@ -27376,7 +27364,7 @@
   </w:tbl>
   <w:p>
     <w:pPr>
-      <w:pStyle w:val="Header"/>
+      <w:pStyle w:val="Encabezado"/>
       <w:jc w:val="right"/>
     </w:pPr>
   </w:p>
@@ -27799,7 +27787,7 @@
     <w:lvl w:ilvl="0">
       <w:start w:val="1"/>
       <w:numFmt w:val="decimal"/>
-      <w:pStyle w:val="Heading1"/>
+      <w:pStyle w:val="Ttulo1"/>
       <w:lvlText w:val="%1"/>
       <w:lvlJc w:val="left"/>
       <w:pPr>
@@ -27815,7 +27803,7 @@
     <w:lvl w:ilvl="1">
       <w:start w:val="1"/>
       <w:numFmt w:val="decimal"/>
-      <w:pStyle w:val="Heading2"/>
+      <w:pStyle w:val="Ttulo2"/>
       <w:lvlText w:val="%1.%2"/>
       <w:lvlJc w:val="left"/>
       <w:pPr>
@@ -27828,7 +27816,7 @@
     <w:lvl w:ilvl="2">
       <w:start w:val="1"/>
       <w:numFmt w:val="decimal"/>
-      <w:pStyle w:val="Heading3"/>
+      <w:pStyle w:val="Ttulo3"/>
       <w:lvlText w:val="%1.%2.%3"/>
       <w:lvlJc w:val="left"/>
       <w:pPr>
@@ -29528,7 +29516,7 @@
       <w:lang w:val="es-ES" w:eastAsia="es-ES"/>
     </w:rPr>
   </w:style>
-  <w:style w:type="paragraph" w:styleId="Heading1">
+  <w:style w:type="paragraph" w:styleId="Ttulo1">
     <w:name w:val="heading 1"/>
     <w:basedOn w:val="Normal"/>
     <w:next w:val="Normalindentado1"/>
@@ -29550,7 +29538,7 @@
       <w:szCs w:val="32"/>
     </w:rPr>
   </w:style>
-  <w:style w:type="paragraph" w:styleId="Heading2">
+  <w:style w:type="paragraph" w:styleId="Ttulo2">
     <w:name w:val="heading 2"/>
     <w:basedOn w:val="Normal"/>
     <w:next w:val="Normalindentado2"/>
@@ -29573,7 +29561,7 @@
       <w:szCs w:val="28"/>
     </w:rPr>
   </w:style>
-  <w:style w:type="paragraph" w:styleId="Heading3">
+  <w:style w:type="paragraph" w:styleId="Ttulo3">
     <w:name w:val="heading 3"/>
     <w:basedOn w:val="Normal"/>
     <w:next w:val="Normalindentado3"/>
@@ -29595,7 +29583,7 @@
       <w:szCs w:val="26"/>
     </w:rPr>
   </w:style>
-  <w:style w:type="paragraph" w:styleId="Heading4">
+  <w:style w:type="paragraph" w:styleId="Ttulo4">
     <w:name w:val="heading 4"/>
     <w:basedOn w:val="Normal"/>
     <w:next w:val="Normalindentado4"/>
@@ -29613,7 +29601,7 @@
       <w:szCs w:val="28"/>
     </w:rPr>
   </w:style>
-  <w:style w:type="paragraph" w:styleId="Heading5">
+  <w:style w:type="paragraph" w:styleId="Ttulo5">
     <w:name w:val="heading 5"/>
     <w:basedOn w:val="Normal"/>
     <w:next w:val="Normalindentado5"/>
@@ -29632,7 +29620,7 @@
       <w:szCs w:val="26"/>
     </w:rPr>
   </w:style>
-  <w:style w:type="paragraph" w:styleId="Heading6">
+  <w:style w:type="paragraph" w:styleId="Ttulo6">
     <w:name w:val="heading 6"/>
     <w:basedOn w:val="Normal"/>
     <w:next w:val="Normal"/>
@@ -29647,7 +29635,7 @@
       <w:sz w:val="22"/>
     </w:rPr>
   </w:style>
-  <w:style w:type="paragraph" w:styleId="Heading7">
+  <w:style w:type="paragraph" w:styleId="Ttulo7">
     <w:name w:val="heading 7"/>
     <w:basedOn w:val="Normal"/>
     <w:next w:val="Normal"/>
@@ -29661,7 +29649,7 @@
       <w:iCs/>
     </w:rPr>
   </w:style>
-  <w:style w:type="paragraph" w:styleId="Heading8">
+  <w:style w:type="paragraph" w:styleId="Ttulo8">
     <w:name w:val="heading 8"/>
     <w:basedOn w:val="Normal"/>
     <w:next w:val="Normal"/>
@@ -29675,7 +29663,7 @@
       <w:iCs/>
     </w:rPr>
   </w:style>
-  <w:style w:type="paragraph" w:styleId="Heading9">
+  <w:style w:type="paragraph" w:styleId="Ttulo9">
     <w:name w:val="heading 9"/>
     <w:basedOn w:val="Normal"/>
     <w:next w:val="Normal"/>
@@ -29690,13 +29678,13 @@
       <w:szCs w:val="22"/>
     </w:rPr>
   </w:style>
-  <w:style w:type="character" w:default="1" w:styleId="DefaultParagraphFont">
+  <w:style w:type="character" w:default="1" w:styleId="Fuentedeprrafopredeter">
     <w:name w:val="Default Paragraph Font"/>
     <w:uiPriority w:val="1"/>
     <w:semiHidden/>
     <w:unhideWhenUsed/>
   </w:style>
-  <w:style w:type="table" w:default="1" w:styleId="TableNormal">
+  <w:style w:type="table" w:default="1" w:styleId="Tablanormal">
     <w:name w:val="Normal Table"/>
     <w:uiPriority w:val="99"/>
     <w:semiHidden/>
@@ -29711,7 +29699,7 @@
       </w:tblCellMar>
     </w:tblPr>
   </w:style>
-  <w:style w:type="numbering" w:default="1" w:styleId="NoList">
+  <w:style w:type="numbering" w:default="1" w:styleId="Sinlista">
     <w:name w:val="No List"/>
     <w:uiPriority w:val="99"/>
     <w:semiHidden/>
@@ -29760,7 +29748,7 @@
       <w:sz w:val="22"/>
     </w:rPr>
   </w:style>
-  <w:style w:type="paragraph" w:styleId="Header">
+  <w:style w:type="paragraph" w:styleId="Encabezado">
     <w:name w:val="header"/>
     <w:basedOn w:val="Normal"/>
     <w:pPr>
@@ -29770,11 +29758,11 @@
       </w:tabs>
     </w:pPr>
   </w:style>
-  <w:style w:type="character" w:styleId="PageNumber">
+  <w:style w:type="character" w:styleId="Nmerodepgina">
     <w:name w:val="page number"/>
-    <w:basedOn w:val="DefaultParagraphFont"/>
+    <w:basedOn w:val="Fuentedeprrafopredeter"/>
   </w:style>
-  <w:style w:type="paragraph" w:styleId="Footer">
+  <w:style w:type="paragraph" w:styleId="Piedepgina">
     <w:name w:val="footer"/>
     <w:basedOn w:val="Normal"/>
     <w:pPr>
@@ -29784,7 +29772,7 @@
       </w:tabs>
     </w:pPr>
   </w:style>
-  <w:style w:type="paragraph" w:styleId="TOC1">
+  <w:style w:type="paragraph" w:styleId="TDC1">
     <w:name w:val="toc 1"/>
     <w:basedOn w:val="Normal"/>
     <w:next w:val="Normal"/>
@@ -29800,7 +29788,7 @@
       <w:szCs w:val="28"/>
     </w:rPr>
   </w:style>
-  <w:style w:type="paragraph" w:styleId="TOC2">
+  <w:style w:type="paragraph" w:styleId="TDC2">
     <w:name w:val="toc 2"/>
     <w:basedOn w:val="Normal"/>
     <w:next w:val="Normal"/>
@@ -29814,7 +29802,7 @@
       <w:bCs/>
     </w:rPr>
   </w:style>
-  <w:style w:type="paragraph" w:styleId="TOC3">
+  <w:style w:type="paragraph" w:styleId="TDC3">
     <w:name w:val="toc 3"/>
     <w:basedOn w:val="Normal"/>
     <w:next w:val="Normal"/>
@@ -29824,7 +29812,7 @@
       <w:ind w:left="240"/>
     </w:pPr>
   </w:style>
-  <w:style w:type="paragraph" w:styleId="TOC4">
+  <w:style w:type="paragraph" w:styleId="TDC4">
     <w:name w:val="toc 4"/>
     <w:basedOn w:val="Normal"/>
     <w:next w:val="Normal"/>
@@ -29834,7 +29822,7 @@
       <w:ind w:left="480"/>
     </w:pPr>
   </w:style>
-  <w:style w:type="paragraph" w:styleId="TOC5">
+  <w:style w:type="paragraph" w:styleId="TDC5">
     <w:name w:val="toc 5"/>
     <w:basedOn w:val="Normal"/>
     <w:next w:val="Normal"/>
@@ -29844,7 +29832,7 @@
       <w:ind w:left="720"/>
     </w:pPr>
   </w:style>
-  <w:style w:type="paragraph" w:styleId="TOC6">
+  <w:style w:type="paragraph" w:styleId="TDC6">
     <w:name w:val="toc 6"/>
     <w:basedOn w:val="Normal"/>
     <w:next w:val="Normal"/>
@@ -29854,7 +29842,7 @@
       <w:ind w:left="960"/>
     </w:pPr>
   </w:style>
-  <w:style w:type="paragraph" w:styleId="TOC7">
+  <w:style w:type="paragraph" w:styleId="TDC7">
     <w:name w:val="toc 7"/>
     <w:basedOn w:val="Normal"/>
     <w:next w:val="Normal"/>
@@ -29864,7 +29852,7 @@
       <w:ind w:left="1200"/>
     </w:pPr>
   </w:style>
-  <w:style w:type="paragraph" w:styleId="TOC8">
+  <w:style w:type="paragraph" w:styleId="TDC8">
     <w:name w:val="toc 8"/>
     <w:basedOn w:val="Normal"/>
     <w:next w:val="Normal"/>
@@ -29874,7 +29862,7 @@
       <w:ind w:left="1440"/>
     </w:pPr>
   </w:style>
-  <w:style w:type="paragraph" w:styleId="TOC9">
+  <w:style w:type="paragraph" w:styleId="TDC9">
     <w:name w:val="toc 9"/>
     <w:basedOn w:val="Normal"/>
     <w:next w:val="Normal"/>
@@ -29884,7 +29872,7 @@
       <w:ind w:left="1680"/>
     </w:pPr>
   </w:style>
-  <w:style w:type="character" w:styleId="Hyperlink">
+  <w:style w:type="character" w:styleId="Hipervnculo">
     <w:name w:val="Hyperlink"/>
     <w:uiPriority w:val="99"/>
     <w:rPr>
@@ -29892,7 +29880,7 @@
       <w:u w:val="single"/>
     </w:rPr>
   </w:style>
-  <w:style w:type="paragraph" w:styleId="FootnoteText">
+  <w:style w:type="paragraph" w:styleId="Textonotapie">
     <w:name w:val="footnote text"/>
     <w:basedOn w:val="Normal"/>
     <w:semiHidden/>
@@ -29900,14 +29888,14 @@
       <w:szCs w:val="20"/>
     </w:rPr>
   </w:style>
-  <w:style w:type="character" w:styleId="FootnoteReference">
+  <w:style w:type="character" w:styleId="Refdenotaalpie">
     <w:name w:val="footnote reference"/>
     <w:semiHidden/>
     <w:rPr>
       <w:vertAlign w:val="superscript"/>
     </w:rPr>
   </w:style>
-  <w:style w:type="paragraph" w:styleId="ListNumber">
+  <w:style w:type="paragraph" w:styleId="Listaconnmeros">
     <w:name w:val="List Number"/>
     <w:basedOn w:val="Normal"/>
     <w:pPr>
@@ -29917,7 +29905,7 @@
       <w:ind w:left="360" w:hanging="360"/>
     </w:pPr>
   </w:style>
-  <w:style w:type="paragraph" w:styleId="ListNumber2">
+  <w:style w:type="paragraph" w:styleId="Listaconnmeros2">
     <w:name w:val="List Number 2"/>
     <w:basedOn w:val="Normal"/>
     <w:pPr>
@@ -29927,7 +29915,7 @@
       <w:ind w:left="643" w:hanging="360"/>
     </w:pPr>
   </w:style>
-  <w:style w:type="paragraph" w:styleId="ListNumber3">
+  <w:style w:type="paragraph" w:styleId="Listaconnmeros3">
     <w:name w:val="List Number 3"/>
     <w:basedOn w:val="Normal"/>
     <w:pPr>
@@ -29937,7 +29925,7 @@
       <w:ind w:left="926" w:hanging="360"/>
     </w:pPr>
   </w:style>
-  <w:style w:type="paragraph" w:styleId="ListNumber4">
+  <w:style w:type="paragraph" w:styleId="Listaconnmeros4">
     <w:name w:val="List Number 4"/>
     <w:basedOn w:val="Normal"/>
     <w:pPr>
@@ -29947,7 +29935,7 @@
       <w:ind w:left="1209" w:hanging="360"/>
     </w:pPr>
   </w:style>
-  <w:style w:type="paragraph" w:styleId="ListNumber5">
+  <w:style w:type="paragraph" w:styleId="Listaconnmeros5">
     <w:name w:val="List Number 5"/>
     <w:basedOn w:val="Normal"/>
     <w:pPr>
@@ -29957,7 +29945,7 @@
       <w:ind w:left="1492" w:hanging="360"/>
     </w:pPr>
   </w:style>
-  <w:style w:type="paragraph" w:styleId="ListBullet">
+  <w:style w:type="paragraph" w:styleId="Listaconvietas">
     <w:name w:val="List Bullet"/>
     <w:basedOn w:val="Normal"/>
     <w:autoRedefine/>
@@ -29968,7 +29956,7 @@
       <w:ind w:left="360" w:hanging="360"/>
     </w:pPr>
   </w:style>
-  <w:style w:type="paragraph" w:styleId="ListBullet2">
+  <w:style w:type="paragraph" w:styleId="Listaconvietas2">
     <w:name w:val="List Bullet 2"/>
     <w:basedOn w:val="Normal"/>
     <w:autoRedefine/>
@@ -29979,7 +29967,7 @@
       <w:ind w:left="643" w:hanging="360"/>
     </w:pPr>
   </w:style>
-  <w:style w:type="paragraph" w:styleId="ListBullet3">
+  <w:style w:type="paragraph" w:styleId="Listaconvietas3">
     <w:name w:val="List Bullet 3"/>
     <w:basedOn w:val="Normal"/>
     <w:autoRedefine/>
@@ -29990,7 +29978,7 @@
       <w:ind w:left="926" w:hanging="360"/>
     </w:pPr>
   </w:style>
-  <w:style w:type="paragraph" w:styleId="ListBullet4">
+  <w:style w:type="paragraph" w:styleId="Listaconvietas4">
     <w:name w:val="List Bullet 4"/>
     <w:basedOn w:val="Normal"/>
     <w:autoRedefine/>
@@ -30001,7 +29989,7 @@
       <w:ind w:left="1209" w:hanging="360"/>
     </w:pPr>
   </w:style>
-  <w:style w:type="paragraph" w:styleId="ListBullet5">
+  <w:style w:type="paragraph" w:styleId="Listaconvietas5">
     <w:name w:val="List Bullet 5"/>
     <w:basedOn w:val="Normal"/>
     <w:autoRedefine/>
@@ -30012,19 +30000,19 @@
       <w:ind w:left="1492" w:hanging="360"/>
     </w:pPr>
   </w:style>
-  <w:style w:type="paragraph" w:styleId="NoteHeading">
+  <w:style w:type="paragraph" w:styleId="Encabezadodenota">
     <w:name w:val="Note Heading"/>
     <w:basedOn w:val="Normal"/>
     <w:next w:val="Normal"/>
   </w:style>
-  <w:style w:type="paragraph" w:styleId="BodyText">
+  <w:style w:type="paragraph" w:styleId="Textoindependiente">
     <w:name w:val="Body Text"/>
     <w:basedOn w:val="Normal"/>
     <w:rPr>
       <w:sz w:val="16"/>
     </w:rPr>
   </w:style>
-  <w:style w:type="paragraph" w:styleId="BodyText2">
+  <w:style w:type="paragraph" w:styleId="Textoindependiente2">
     <w:name w:val="Body Text 2"/>
     <w:basedOn w:val="Normal"/>
     <w:pPr>
@@ -30035,14 +30023,14 @@
       <w:rFonts w:cs="Arial"/>
     </w:rPr>
   </w:style>
-  <w:style w:type="paragraph" w:styleId="Closing">
+  <w:style w:type="paragraph" w:styleId="Cierre">
     <w:name w:val="Closing"/>
     <w:basedOn w:val="Normal"/>
     <w:pPr>
       <w:ind w:left="4252"/>
     </w:pPr>
   </w:style>
-  <w:style w:type="paragraph" w:styleId="ListContinue">
+  <w:style w:type="paragraph" w:styleId="Continuarlista">
     <w:name w:val="List Continue"/>
     <w:basedOn w:val="Normal"/>
     <w:pPr>
@@ -30050,7 +30038,7 @@
       <w:ind w:left="283"/>
     </w:pPr>
   </w:style>
-  <w:style w:type="paragraph" w:styleId="ListContinue2">
+  <w:style w:type="paragraph" w:styleId="Continuarlista2">
     <w:name w:val="List Continue 2"/>
     <w:basedOn w:val="Normal"/>
     <w:pPr>
@@ -30058,7 +30046,7 @@
       <w:ind w:left="566"/>
     </w:pPr>
   </w:style>
-  <w:style w:type="paragraph" w:styleId="ListContinue3">
+  <w:style w:type="paragraph" w:styleId="Continuarlista3">
     <w:name w:val="List Continue 3"/>
     <w:basedOn w:val="Normal"/>
     <w:pPr>
@@ -30066,7 +30054,7 @@
       <w:ind w:left="849"/>
     </w:pPr>
   </w:style>
-  <w:style w:type="paragraph" w:styleId="ListContinue4">
+  <w:style w:type="paragraph" w:styleId="Continuarlista4">
     <w:name w:val="List Continue 4"/>
     <w:basedOn w:val="Normal"/>
     <w:pPr>
@@ -30074,7 +30062,7 @@
       <w:ind w:left="1132"/>
     </w:pPr>
   </w:style>
-  <w:style w:type="paragraph" w:styleId="ListContinue5">
+  <w:style w:type="paragraph" w:styleId="Continuarlista5">
     <w:name w:val="List Continue 5"/>
     <w:basedOn w:val="Normal"/>
     <w:pPr>
@@ -30082,7 +30070,7 @@
       <w:ind w:left="1415"/>
     </w:pPr>
   </w:style>
-  <w:style w:type="paragraph" w:styleId="HTMLAddress">
+  <w:style w:type="paragraph" w:styleId="DireccinHTML">
     <w:name w:val="HTML Address"/>
     <w:basedOn w:val="Normal"/>
     <w:rPr>
@@ -30090,7 +30078,7 @@
       <w:iCs/>
     </w:rPr>
   </w:style>
-  <w:style w:type="paragraph" w:styleId="EnvelopeAddress">
+  <w:style w:type="paragraph" w:styleId="Direccinsobre">
     <w:name w:val="envelope address"/>
     <w:basedOn w:val="Normal"/>
     <w:pPr>
@@ -30101,7 +30089,7 @@
       <w:rFonts w:cs="Arial"/>
     </w:rPr>
   </w:style>
-  <w:style w:type="paragraph" w:styleId="TOAHeading">
+  <w:style w:type="paragraph" w:styleId="Encabezadodelista">
     <w:name w:val="toa heading"/>
     <w:basedOn w:val="Normal"/>
     <w:next w:val="Normal"/>
@@ -30115,7 +30103,7 @@
       <w:bCs/>
     </w:rPr>
   </w:style>
-  <w:style w:type="paragraph" w:styleId="MessageHeader">
+  <w:style w:type="paragraph" w:styleId="Encabezadodemensaje">
     <w:name w:val="Message Header"/>
     <w:basedOn w:val="Normal"/>
     <w:pPr>
@@ -30132,7 +30120,7 @@
       <w:rFonts w:cs="Arial"/>
     </w:rPr>
   </w:style>
-  <w:style w:type="paragraph" w:styleId="Caption">
+  <w:style w:type="paragraph" w:styleId="Descripcin">
     <w:name w:val="caption"/>
     <w:basedOn w:val="Normal"/>
     <w:next w:val="Normal"/>
@@ -30146,23 +30134,23 @@
       <w:szCs w:val="20"/>
     </w:rPr>
   </w:style>
-  <w:style w:type="paragraph" w:styleId="Date">
+  <w:style w:type="paragraph" w:styleId="Fecha">
     <w:name w:val="Date"/>
     <w:basedOn w:val="Normal"/>
     <w:next w:val="Normal"/>
   </w:style>
-  <w:style w:type="paragraph" w:styleId="Signature">
+  <w:style w:type="paragraph" w:styleId="Firma">
     <w:name w:val="Signature"/>
     <w:basedOn w:val="Normal"/>
     <w:pPr>
       <w:ind w:left="4252"/>
     </w:pPr>
   </w:style>
-  <w:style w:type="paragraph" w:styleId="E-mailSignature">
+  <w:style w:type="paragraph" w:styleId="Firmadecorreoelectrnico">
     <w:name w:val="E-mail Signature"/>
     <w:basedOn w:val="Normal"/>
   </w:style>
-  <w:style w:type="paragraph" w:styleId="HTMLPreformatted">
+  <w:style w:type="paragraph" w:styleId="HTMLconformatoprevio">
     <w:name w:val="HTML Preformatted"/>
     <w:basedOn w:val="Normal"/>
     <w:rPr>
@@ -30170,7 +30158,7 @@
       <w:szCs w:val="20"/>
     </w:rPr>
   </w:style>
-  <w:style w:type="paragraph" w:styleId="Index1">
+  <w:style w:type="paragraph" w:styleId="ndice1">
     <w:name w:val="index 1"/>
     <w:basedOn w:val="Normal"/>
     <w:next w:val="Normal"/>
@@ -30180,7 +30168,7 @@
       <w:ind w:left="240" w:hanging="240"/>
     </w:pPr>
   </w:style>
-  <w:style w:type="paragraph" w:styleId="Index2">
+  <w:style w:type="paragraph" w:styleId="ndice2">
     <w:name w:val="index 2"/>
     <w:basedOn w:val="Normal"/>
     <w:next w:val="Normal"/>
@@ -30190,7 +30178,7 @@
       <w:ind w:left="480" w:hanging="240"/>
     </w:pPr>
   </w:style>
-  <w:style w:type="paragraph" w:styleId="Index3">
+  <w:style w:type="paragraph" w:styleId="ndice3">
     <w:name w:val="index 3"/>
     <w:basedOn w:val="Normal"/>
     <w:next w:val="Normal"/>
@@ -30200,7 +30188,7 @@
       <w:ind w:left="720" w:hanging="240"/>
     </w:pPr>
   </w:style>
-  <w:style w:type="paragraph" w:styleId="Index4">
+  <w:style w:type="paragraph" w:styleId="ndice4">
     <w:name w:val="index 4"/>
     <w:basedOn w:val="Normal"/>
     <w:next w:val="Normal"/>
@@ -30210,7 +30198,7 @@
       <w:ind w:left="960" w:hanging="240"/>
     </w:pPr>
   </w:style>
-  <w:style w:type="paragraph" w:styleId="Index5">
+  <w:style w:type="paragraph" w:styleId="ndice5">
     <w:name w:val="index 5"/>
     <w:basedOn w:val="Normal"/>
     <w:next w:val="Normal"/>
@@ -30220,7 +30208,7 @@
       <w:ind w:left="1200" w:hanging="240"/>
     </w:pPr>
   </w:style>
-  <w:style w:type="paragraph" w:styleId="Index6">
+  <w:style w:type="paragraph" w:styleId="ndice6">
     <w:name w:val="index 6"/>
     <w:basedOn w:val="Normal"/>
     <w:next w:val="Normal"/>
@@ -30230,7 +30218,7 @@
       <w:ind w:left="1440" w:hanging="240"/>
     </w:pPr>
   </w:style>
-  <w:style w:type="paragraph" w:styleId="Index7">
+  <w:style w:type="paragraph" w:styleId="ndice7">
     <w:name w:val="index 7"/>
     <w:basedOn w:val="Normal"/>
     <w:next w:val="Normal"/>
@@ -30240,7 +30228,7 @@
       <w:ind w:left="1680" w:hanging="240"/>
     </w:pPr>
   </w:style>
-  <w:style w:type="paragraph" w:styleId="Index8">
+  <w:style w:type="paragraph" w:styleId="ndice8">
     <w:name w:val="index 8"/>
     <w:basedOn w:val="Normal"/>
     <w:next w:val="Normal"/>
@@ -30250,7 +30238,7 @@
       <w:ind w:left="1920" w:hanging="240"/>
     </w:pPr>
   </w:style>
-  <w:style w:type="paragraph" w:styleId="Index9">
+  <w:style w:type="paragraph" w:styleId="ndice9">
     <w:name w:val="index 9"/>
     <w:basedOn w:val="Normal"/>
     <w:next w:val="Normal"/>
@@ -30260,42 +30248,42 @@
       <w:ind w:left="2160" w:hanging="240"/>
     </w:pPr>
   </w:style>
-  <w:style w:type="paragraph" w:styleId="List">
+  <w:style w:type="paragraph" w:styleId="Lista">
     <w:name w:val="List"/>
     <w:basedOn w:val="Normal"/>
     <w:pPr>
       <w:ind w:left="283" w:hanging="283"/>
     </w:pPr>
   </w:style>
-  <w:style w:type="paragraph" w:styleId="List2">
+  <w:style w:type="paragraph" w:styleId="Lista2">
     <w:name w:val="List 2"/>
     <w:basedOn w:val="Normal"/>
     <w:pPr>
       <w:ind w:left="566" w:hanging="283"/>
     </w:pPr>
   </w:style>
-  <w:style w:type="paragraph" w:styleId="List3">
+  <w:style w:type="paragraph" w:styleId="Lista3">
     <w:name w:val="List 3"/>
     <w:basedOn w:val="Normal"/>
     <w:pPr>
       <w:ind w:left="849" w:hanging="283"/>
     </w:pPr>
   </w:style>
-  <w:style w:type="paragraph" w:styleId="List4">
+  <w:style w:type="paragraph" w:styleId="Lista4">
     <w:name w:val="List 4"/>
     <w:basedOn w:val="Normal"/>
     <w:pPr>
       <w:ind w:left="1132" w:hanging="283"/>
     </w:pPr>
   </w:style>
-  <w:style w:type="paragraph" w:styleId="List5">
+  <w:style w:type="paragraph" w:styleId="Lista5">
     <w:name w:val="List 5"/>
     <w:basedOn w:val="Normal"/>
     <w:pPr>
       <w:ind w:left="1415" w:hanging="283"/>
     </w:pPr>
   </w:style>
-  <w:style w:type="paragraph" w:styleId="DocumentMap">
+  <w:style w:type="paragraph" w:styleId="Mapadeldocumento">
     <w:name w:val="Document Map"/>
     <w:basedOn w:val="Normal"/>
     <w:semiHidden/>
@@ -30310,7 +30298,7 @@
     <w:name w:val="Normal (Web)"/>
     <w:basedOn w:val="Normal"/>
   </w:style>
-  <w:style w:type="paragraph" w:styleId="EnvelopeReturn">
+  <w:style w:type="paragraph" w:styleId="Remitedesobre">
     <w:name w:val="envelope return"/>
     <w:basedOn w:val="Normal"/>
     <w:rPr>
@@ -30318,12 +30306,12 @@
       <w:szCs w:val="20"/>
     </w:rPr>
   </w:style>
-  <w:style w:type="paragraph" w:styleId="Salutation">
+  <w:style w:type="paragraph" w:styleId="Saludo">
     <w:name w:val="Salutation"/>
     <w:basedOn w:val="Normal"/>
     <w:next w:val="Normal"/>
   </w:style>
-  <w:style w:type="paragraph" w:styleId="BodyTextIndent2">
+  <w:style w:type="paragraph" w:styleId="Sangra2detindependiente">
     <w:name w:val="Body Text Indent 2"/>
     <w:basedOn w:val="Normal"/>
     <w:pPr>
@@ -30331,7 +30319,7 @@
       <w:ind w:left="283"/>
     </w:pPr>
   </w:style>
-  <w:style w:type="paragraph" w:styleId="BodyTextIndent3">
+  <w:style w:type="paragraph" w:styleId="Sangra3detindependiente">
     <w:name w:val="Body Text Indent 3"/>
     <w:basedOn w:val="Normal"/>
     <w:pPr>
@@ -30343,7 +30331,7 @@
       <w:szCs w:val="16"/>
     </w:rPr>
   </w:style>
-  <w:style w:type="paragraph" w:styleId="BodyTextIndent">
+  <w:style w:type="paragraph" w:styleId="Sangradetextonormal">
     <w:name w:val="Body Text Indent"/>
     <w:aliases w:val="Sangría de t. independiente"/>
     <w:basedOn w:val="Normal"/>
@@ -30352,14 +30340,14 @@
       <w:ind w:left="283"/>
     </w:pPr>
   </w:style>
-  <w:style w:type="paragraph" w:styleId="NormalIndent">
+  <w:style w:type="paragraph" w:styleId="Sangranormal">
     <w:name w:val="Normal Indent"/>
     <w:basedOn w:val="Normal"/>
     <w:pPr>
       <w:ind w:left="708"/>
     </w:pPr>
   </w:style>
-  <w:style w:type="paragraph" w:styleId="Subtitle">
+  <w:style w:type="paragraph" w:styleId="Subttulo">
     <w:name w:val="Subtitle"/>
     <w:basedOn w:val="Normal"/>
     <w:qFormat/>
@@ -30372,7 +30360,7 @@
       <w:rFonts w:cs="Arial"/>
     </w:rPr>
   </w:style>
-  <w:style w:type="paragraph" w:styleId="TableofFigures">
+  <w:style w:type="paragraph" w:styleId="Tabladeilustraciones">
     <w:name w:val="table of figures"/>
     <w:basedOn w:val="Normal"/>
     <w:next w:val="Normal"/>
@@ -30381,7 +30369,7 @@
       <w:ind w:left="480" w:hanging="480"/>
     </w:pPr>
   </w:style>
-  <w:style w:type="paragraph" w:styleId="CommentText">
+  <w:style w:type="paragraph" w:styleId="Textocomentario">
     <w:name w:val="annotation text"/>
     <w:basedOn w:val="Normal"/>
     <w:semiHidden/>
@@ -30389,7 +30377,7 @@
       <w:szCs w:val="20"/>
     </w:rPr>
   </w:style>
-  <w:style w:type="paragraph" w:styleId="TableofAuthorities">
+  <w:style w:type="paragraph" w:styleId="Textoconsangra">
     <w:name w:val="table of authorities"/>
     <w:basedOn w:val="Normal"/>
     <w:next w:val="Normal"/>
@@ -30398,7 +30386,7 @@
       <w:ind w:left="240" w:hanging="240"/>
     </w:pPr>
   </w:style>
-  <w:style w:type="paragraph" w:styleId="BlockText">
+  <w:style w:type="paragraph" w:styleId="Textodebloque">
     <w:name w:val="Block Text"/>
     <w:basedOn w:val="Normal"/>
     <w:pPr>
@@ -30406,7 +30394,7 @@
       <w:ind w:left="1440" w:right="1440"/>
     </w:pPr>
   </w:style>
-  <w:style w:type="paragraph" w:styleId="BodyText3">
+  <w:style w:type="paragraph" w:styleId="Textoindependiente3">
     <w:name w:val="Body Text 3"/>
     <w:basedOn w:val="Normal"/>
     <w:pPr>
@@ -30417,9 +30405,9 @@
       <w:szCs w:val="16"/>
     </w:rPr>
   </w:style>
-  <w:style w:type="paragraph" w:styleId="BodyTextFirstIndent">
+  <w:style w:type="paragraph" w:styleId="Textoindependienteprimerasangra">
     <w:name w:val="Body Text First Indent"/>
-    <w:basedOn w:val="BodyText"/>
+    <w:basedOn w:val="Textoindependiente"/>
     <w:pPr>
       <w:spacing w:after="120"/>
       <w:ind w:firstLine="210"/>
@@ -30428,14 +30416,14 @@
       <w:sz w:val="24"/>
     </w:rPr>
   </w:style>
-  <w:style w:type="paragraph" w:styleId="BodyTextFirstIndent2">
+  <w:style w:type="paragraph" w:styleId="Textoindependienteprimerasangra2">
     <w:name w:val="Body Text First Indent 2"/>
-    <w:basedOn w:val="BodyTextIndent"/>
+    <w:basedOn w:val="Sangradetextonormal"/>
     <w:pPr>
       <w:ind w:firstLine="210"/>
     </w:pPr>
   </w:style>
-  <w:style w:type="paragraph" w:styleId="MacroText">
+  <w:style w:type="paragraph" w:styleId="Textomacro">
     <w:name w:val="macro"/>
     <w:semiHidden/>
     <w:pPr>
@@ -30456,7 +30444,7 @@
       <w:lang w:val="es-ES" w:eastAsia="es-ES"/>
     </w:rPr>
   </w:style>
-  <w:style w:type="paragraph" w:styleId="EndnoteText">
+  <w:style w:type="paragraph" w:styleId="Textonotaalfinal">
     <w:name w:val="endnote text"/>
     <w:basedOn w:val="Normal"/>
     <w:semiHidden/>
@@ -30464,7 +30452,7 @@
       <w:szCs w:val="20"/>
     </w:rPr>
   </w:style>
-  <w:style w:type="paragraph" w:styleId="PlainText">
+  <w:style w:type="paragraph" w:styleId="Textosinformato">
     <w:name w:val="Plain Text"/>
     <w:basedOn w:val="Normal"/>
     <w:rPr>
@@ -30472,10 +30460,10 @@
       <w:szCs w:val="20"/>
     </w:rPr>
   </w:style>
-  <w:style w:type="paragraph" w:styleId="Title">
+  <w:style w:type="paragraph" w:styleId="Ttulo">
     <w:name w:val="Title"/>
     <w:basedOn w:val="Normal"/>
-    <w:link w:val="TitleChar"/>
+    <w:link w:val="TtuloCar"/>
     <w:qFormat/>
     <w:pPr>
       <w:spacing w:before="240" w:after="60"/>
@@ -30491,10 +30479,10 @@
       <w:szCs w:val="32"/>
     </w:rPr>
   </w:style>
-  <w:style w:type="paragraph" w:styleId="IndexHeading">
+  <w:style w:type="paragraph" w:styleId="Ttulodendice">
     <w:name w:val="index heading"/>
     <w:basedOn w:val="Normal"/>
-    <w:next w:val="Index1"/>
+    <w:next w:val="ndice1"/>
     <w:semiHidden/>
     <w:rPr>
       <w:rFonts w:cs="Arial"/>
@@ -30504,7 +30492,7 @@
   </w:style>
   <w:style w:type="paragraph" w:customStyle="1" w:styleId="Titulo1sinnumeracion">
     <w:name w:val="Titulo 1 sin numeracion"/>
-    <w:basedOn w:val="Heading1"/>
+    <w:basedOn w:val="Ttulo1"/>
     <w:next w:val="Normal"/>
   </w:style>
   <w:style w:type="character" w:customStyle="1" w:styleId="Trminodefinido">
@@ -30513,7 +30501,7 @@
       <w:i/>
     </w:rPr>
   </w:style>
-  <w:style w:type="character" w:styleId="CommentReference">
+  <w:style w:type="character" w:styleId="Refdecomentario">
     <w:name w:val="annotation reference"/>
     <w:semiHidden/>
     <w:rPr>
@@ -30521,9 +30509,9 @@
       <w:szCs w:val="16"/>
     </w:rPr>
   </w:style>
-  <w:style w:type="table" w:styleId="TableGrid">
+  <w:style w:type="table" w:styleId="Tablaconcuadrcula">
     <w:name w:val="Table Grid"/>
-    <w:basedOn w:val="TableNormal"/>
+    <w:basedOn w:val="Tablanormal"/>
     <w:rsid w:val="00126F76"/>
     <w:tblPr>
       <w:tblBorders>
@@ -30609,10 +30597,10 @@
       <w:lang w:val="en-US" w:eastAsia="en-US"/>
     </w:rPr>
   </w:style>
-  <w:style w:type="character" w:customStyle="1" w:styleId="TitleChar">
-    <w:name w:val="Title Char"/>
-    <w:basedOn w:val="DefaultParagraphFont"/>
-    <w:link w:val="Title"/>
+  <w:style w:type="character" w:customStyle="1" w:styleId="TtuloCar">
+    <w:name w:val="Título Car"/>
+    <w:basedOn w:val="Fuentedeprrafopredeter"/>
+    <w:link w:val="Ttulo"/>
     <w:rsid w:val="00CC0799"/>
     <w:rPr>
       <w:rFonts w:ascii="Arial" w:hAnsi="Arial" w:cs="Arial"/>
@@ -30626,7 +30614,7 @@
   </w:style>
   <w:style w:type="paragraph" w:customStyle="1" w:styleId="ByLine">
     <w:name w:val="ByLine"/>
-    <w:basedOn w:val="Title"/>
+    <w:basedOn w:val="Ttulo"/>
     <w:rsid w:val="00CC0799"/>
     <w:pPr>
       <w:spacing w:after="720"/>
@@ -30642,7 +30630,7 @@
   </w:style>
   <w:style w:type="paragraph" w:customStyle="1" w:styleId="SuperTitle">
     <w:name w:val="SuperTitle"/>
-    <w:basedOn w:val="Title"/>
+    <w:basedOn w:val="Ttulo"/>
     <w:next w:val="Normal"/>
     <w:rsid w:val="00CC0799"/>
     <w:pPr>
@@ -30660,9 +30648,9 @@
       <w:lang w:val="en-US" w:eastAsia="en-US"/>
     </w:rPr>
   </w:style>
-  <w:style w:type="paragraph" w:styleId="TOCHeading">
+  <w:style w:type="paragraph" w:styleId="TtuloTDC">
     <w:name w:val="TOC Heading"/>
-    <w:basedOn w:val="Heading1"/>
+    <w:basedOn w:val="Ttulo1"/>
     <w:next w:val="Normal"/>
     <w:uiPriority w:val="39"/>
     <w:unhideWhenUsed/>
@@ -30684,7 +30672,7 @@
       <w:kern w:val="0"/>
     </w:rPr>
   </w:style>
-  <w:style w:type="paragraph" w:styleId="ListParagraph">
+  <w:style w:type="paragraph" w:styleId="Prrafodelista">
     <w:name w:val="List Paragraph"/>
     <w:basedOn w:val="Normal"/>
     <w:uiPriority w:val="34"/>

</xml_diff>